<commit_message>
gitignore and hardware doc file completed
</commit_message>
<xml_diff>
--- a/aramkor_felepitese.docx
+++ b/aramkor_felepitese.docx
@@ -218,12 +218,15 @@
     </w:p>
     <w:p>
       <w:pPr>
-        <w:pStyle w:val="Listaszerbekezds"/>
-        <w:tabs>
-          <w:tab w:val="left" w:pos="2895"/>
-        </w:tabs>
-        <w:ind w:left="1440"/>
-      </w:pPr>
+        <w:tabs>
+          <w:tab w:val="left" w:pos="2895"/>
+        </w:tabs>
+      </w:pPr>
+      <w:r>
+        <w:t>Kommunikáció QT-val: szerintem soros porti kommunikáció lenne előnyös, hiszen az arduinon van ilyen port.</w:t>
+      </w:r>
+      <w:bookmarkStart w:id="0" w:name="_GoBack"/>
+      <w:bookmarkEnd w:id="0"/>
     </w:p>
     <w:p>
       <w:pPr>
@@ -433,12 +436,7 @@
         <w:t xml:space="preserve"> </w:t>
       </w:r>
       <w:r>
-        <w:t>(annó a szakdogámból</w:t>
-      </w:r>
-      <w:bookmarkStart w:id="0" w:name="_GoBack"/>
-      <w:bookmarkEnd w:id="0"/>
-      <w:r>
-        <w:t>)</w:t>
+        <w:t>(annó a szakdogámból)</w:t>
       </w:r>
     </w:p>
     <w:p>

</xml_diff>

<commit_message>
start to develop the ui
</commit_message>
<xml_diff>
--- a/aramkor_felepitese.docx
+++ b/aramkor_felepitese.docx
@@ -160,6 +160,23 @@
       <w:pPr>
         <w:pStyle w:val="Listaszerbekezds"/>
         <w:numPr>
+          <w:ilvl w:val="1"/>
+          <w:numId w:val="3"/>
+        </w:numPr>
+        <w:tabs>
+          <w:tab w:val="left" w:pos="2895"/>
+        </w:tabs>
+      </w:pPr>
+      <w:r>
+        <w:t>DHT11 hőmérséklet és páratartalom mérő, hogy tudjuk vektoros üzeneteket küldeni</w:t>
+      </w:r>
+      <w:bookmarkStart w:id="0" w:name="_GoBack"/>
+      <w:bookmarkEnd w:id="0"/>
+    </w:p>
+    <w:p>
+      <w:pPr>
+        <w:pStyle w:val="Listaszerbekezds"/>
+        <w:numPr>
           <w:ilvl w:val="0"/>
           <w:numId w:val="3"/>
         </w:numPr>
@@ -225,8 +242,6 @@
       <w:r>
         <w:t>Kommunikáció QT-val: szerintem soros porti kommunikáció lenne előnyös, hiszen az arduinon van ilyen port.</w:t>
       </w:r>
-      <w:bookmarkStart w:id="0" w:name="_GoBack"/>
-      <w:bookmarkEnd w:id="0"/>
     </w:p>
     <w:p>
       <w:pPr>
@@ -429,7 +444,6 @@
         <w:pStyle w:val="Cmsor2"/>
       </w:pPr>
       <w:r>
-        <w:lastRenderedPageBreak/>
         <w:t>Ki és bemeneti egységek bemutatása:</w:t>
       </w:r>
       <w:r>

</xml_diff>

<commit_message>
word doksiban a meg elvegzendo feladatok
</commit_message>
<xml_diff>
--- a/aramkor_felepitese.docx
+++ b/aramkor_felepitese.docx
@@ -52,10 +52,50 @@
         <w:t>Sziasztok</w:t>
       </w:r>
       <w:r>
-        <w:t xml:space="preserve">! Ez a doksi tartalmazza a riasztó felépítését, amit megcsinálok itthon. A mikrokontroller egy arduino lesz, amihez hozzácsatlakoztatok egy potit, amivel szimulálni tudjuk egy akkomlátor feszültségét, amit tudunk mérni. Továbbá lesz rajta egy mágneses reed-szenzor, ami egy digitális 1 vagy 0 jelet ad ki annak függvényéven, hogy (pl. egy ajtó) nyitva van-e vagy csukva. Ezen kívül lesz rajta még egy PIR szenzor, ami szintén egy digitális 1 vagy 0 jelet állít elő. </w:t>
-      </w:r>
-      <w:r>
-        <w:t>kimeneti portoknak egy RGB led-et gondoltam</w:t>
+        <w:t xml:space="preserve">! Ez a doksi tartalmazza a riasztó felépítését, amit megcsinálok itthon. A mikrokontroller egy </w:t>
+      </w:r>
+      <w:proofErr w:type="spellStart"/>
+      <w:r>
+        <w:t>arduino</w:t>
+      </w:r>
+      <w:proofErr w:type="spellEnd"/>
+      <w:r>
+        <w:t xml:space="preserve"> lesz, amihez hozzácsatlakoztatok egy </w:t>
+      </w:r>
+      <w:proofErr w:type="spellStart"/>
+      <w:r>
+        <w:t>potit</w:t>
+      </w:r>
+      <w:proofErr w:type="spellEnd"/>
+      <w:r>
+        <w:t xml:space="preserve">, amivel szimulálni tudjuk egy </w:t>
+      </w:r>
+      <w:proofErr w:type="spellStart"/>
+      <w:r>
+        <w:t>akkomlátor</w:t>
+      </w:r>
+      <w:proofErr w:type="spellEnd"/>
+      <w:r>
+        <w:t xml:space="preserve"> feszültségét, amit tudunk mérni. Továbbá lesz rajta egy mágneses </w:t>
+      </w:r>
+      <w:proofErr w:type="spellStart"/>
+      <w:r>
+        <w:t>reed</w:t>
+      </w:r>
+      <w:proofErr w:type="spellEnd"/>
+      <w:r>
+        <w:t xml:space="preserve">-szenzor, ami egy digitális 1 vagy 0 jelet ad ki annak függvényéven, hogy (pl. egy ajtó) nyitva van-e vagy csukva. Ezen kívül lesz rajta még egy PIR szenzor, ami szintén egy digitális 1 vagy 0 jelet állít elő. </w:t>
+      </w:r>
+      <w:r>
+        <w:t xml:space="preserve">kimeneti portoknak egy RGB </w:t>
+      </w:r>
+      <w:proofErr w:type="spellStart"/>
+      <w:r>
+        <w:t>led-et</w:t>
+      </w:r>
+      <w:proofErr w:type="spellEnd"/>
+      <w:r>
+        <w:t xml:space="preserve"> gondoltam</w:t>
       </w:r>
       <w:r>
         <w:t>,</w:t>
@@ -67,7 +107,15 @@
         <w:t>,</w:t>
       </w:r>
       <w:r>
-        <w:t xml:space="preserve"> hogy be van e riasztva, ezen kívül egy kis buzzert gondoltam, ami riasztáskor megszólal.</w:t>
+        <w:t xml:space="preserve"> hogy be van e riasztva, ezen kívül egy kis </w:t>
+      </w:r>
+      <w:proofErr w:type="spellStart"/>
+      <w:r>
+        <w:t>buzzert</w:t>
+      </w:r>
+      <w:proofErr w:type="spellEnd"/>
+      <w:r>
+        <w:t xml:space="preserve"> gondoltam, ami riasztáskor megszólal.</w:t>
       </w:r>
     </w:p>
     <w:p>
@@ -122,9 +170,27 @@
           <w:tab w:val="left" w:pos="2895"/>
         </w:tabs>
       </w:pPr>
-      <w:r>
-        <w:t>potméter: az aksi szimulálása – egy 0-255-ig terjedő jelet fogunk mérni AD-val</w:t>
-      </w:r>
+      <w:proofErr w:type="spellStart"/>
+      <w:r>
+        <w:t>potméter</w:t>
+      </w:r>
+      <w:proofErr w:type="spellEnd"/>
+      <w:r>
+        <w:t xml:space="preserve">: az </w:t>
+      </w:r>
+      <w:proofErr w:type="spellStart"/>
+      <w:r>
+        <w:t>aksi</w:t>
+      </w:r>
+      <w:proofErr w:type="spellEnd"/>
+      <w:r>
+        <w:t xml:space="preserve"> szimulálása – egy 0-255-ig terjedő jelet fogunk mérni AD-</w:t>
+      </w:r>
+      <w:proofErr w:type="spellStart"/>
+      <w:r>
+        <w:t>val</w:t>
+      </w:r>
+      <w:proofErr w:type="spellEnd"/>
     </w:p>
     <w:p>
       <w:pPr>
@@ -137,8 +203,13 @@
           <w:tab w:val="left" w:pos="2895"/>
         </w:tabs>
       </w:pPr>
-      <w:r>
-        <w:t>reed szenzor: digitális 0 ha nyitva van, digitális 1 ha zárva</w:t>
+      <w:proofErr w:type="spellStart"/>
+      <w:r>
+        <w:t>reed</w:t>
+      </w:r>
+      <w:proofErr w:type="spellEnd"/>
+      <w:r>
+        <w:t xml:space="preserve"> szenzor: digitális 0 ha nyitva van, digitális 1 ha zárva</w:t>
       </w:r>
     </w:p>
     <w:p>
@@ -153,7 +224,22 @@
         </w:tabs>
       </w:pPr>
       <w:r>
-        <w:t>PIR szenzor: digitális 1 ha mozgás van van, majd állítható idő múlva visszamegy 0-ba</w:t>
+        <w:t>DHT11 hőmérséklet és páratartalom mérő, hogy tudjuk vektoros üzeneteket küldeni</w:t>
+      </w:r>
+    </w:p>
+    <w:p>
+      <w:pPr>
+        <w:pStyle w:val="Listaszerbekezds"/>
+        <w:numPr>
+          <w:ilvl w:val="0"/>
+          <w:numId w:val="3"/>
+        </w:numPr>
+        <w:tabs>
+          <w:tab w:val="left" w:pos="2895"/>
+        </w:tabs>
+      </w:pPr>
+      <w:r>
+        <w:t>Outputok:</w:t>
       </w:r>
     </w:p>
     <w:p>
@@ -168,24 +254,7 @@
         </w:tabs>
       </w:pPr>
       <w:r>
-        <w:t>DHT11 hőmérséklet és páratartalom mérő, hogy tudjuk vektoros üzeneteket küldeni</w:t>
-      </w:r>
-      <w:bookmarkStart w:id="0" w:name="_GoBack"/>
-      <w:bookmarkEnd w:id="0"/>
-    </w:p>
-    <w:p>
-      <w:pPr>
-        <w:pStyle w:val="Listaszerbekezds"/>
-        <w:numPr>
-          <w:ilvl w:val="0"/>
-          <w:numId w:val="3"/>
-        </w:numPr>
-        <w:tabs>
-          <w:tab w:val="left" w:pos="2895"/>
-        </w:tabs>
-      </w:pPr>
-      <w:r>
-        <w:t>Outputok:</w:t>
+        <w:t>LED: piros élesített állapotban, zöld alapállapotban</w:t>
       </w:r>
     </w:p>
     <w:p>
@@ -199,34 +268,24 @@
           <w:tab w:val="left" w:pos="2895"/>
         </w:tabs>
       </w:pPr>
-      <w:r>
-        <w:t>LED: piros élesített állapotban, zöld alapállapotban</w:t>
+      <w:proofErr w:type="spellStart"/>
+      <w:r>
+        <w:t>Buzzer</w:t>
+      </w:r>
+      <w:proofErr w:type="spellEnd"/>
+      <w:r>
+        <w:t>: Megs</w:t>
+      </w:r>
+      <w:r>
+        <w:t>z</w:t>
+      </w:r>
+      <w:r>
+        <w:t>ólal a riasztáskor</w:t>
       </w:r>
     </w:p>
     <w:p>
       <w:pPr>
         <w:pStyle w:val="Listaszerbekezds"/>
-        <w:numPr>
-          <w:ilvl w:val="1"/>
-          <w:numId w:val="3"/>
-        </w:numPr>
-        <w:tabs>
-          <w:tab w:val="left" w:pos="2895"/>
-        </w:tabs>
-      </w:pPr>
-      <w:r>
-        <w:t>Buzzer: Megs</w:t>
-      </w:r>
-      <w:r>
-        <w:t>z</w:t>
-      </w:r>
-      <w:r>
-        <w:t>ólal a riasztáskor</w:t>
-      </w:r>
-    </w:p>
-    <w:p>
-      <w:pPr>
-        <w:pStyle w:val="Listaszerbekezds"/>
         <w:tabs>
           <w:tab w:val="left" w:pos="2895"/>
         </w:tabs>
@@ -240,7 +299,31 @@
         </w:tabs>
       </w:pPr>
       <w:r>
-        <w:t>Kommunikáció QT-val: szerintem soros porti kommunikáció lenne előnyös, hiszen az arduinon van ilyen port.</w:t>
+        <w:t>Kommunikáció QT-</w:t>
+      </w:r>
+      <w:proofErr w:type="spellStart"/>
+      <w:r>
+        <w:t>val</w:t>
+      </w:r>
+      <w:proofErr w:type="spellEnd"/>
+      <w:r>
+        <w:t xml:space="preserve">: szerintem soros </w:t>
+      </w:r>
+      <w:proofErr w:type="spellStart"/>
+      <w:r>
+        <w:t>porti</w:t>
+      </w:r>
+      <w:proofErr w:type="spellEnd"/>
+      <w:r>
+        <w:t xml:space="preserve"> kommunikáció lenne előnyös, hiszen az </w:t>
+      </w:r>
+      <w:proofErr w:type="spellStart"/>
+      <w:r>
+        <w:t>arduinon</w:t>
+      </w:r>
+      <w:proofErr w:type="spellEnd"/>
+      <w:r>
+        <w:t xml:space="preserve"> van ilyen port.</w:t>
       </w:r>
     </w:p>
     <w:p>
@@ -423,490 +506,6 @@
     </w:p>
     <w:p>
       <w:pPr>
-        <w:pStyle w:val="Listaszerbekezds"/>
-        <w:tabs>
-          <w:tab w:val="left" w:pos="2895"/>
-        </w:tabs>
-        <w:ind w:left="1440"/>
-      </w:pPr>
-    </w:p>
-    <w:p>
-      <w:pPr>
-        <w:pStyle w:val="Listaszerbekezds"/>
-        <w:tabs>
-          <w:tab w:val="left" w:pos="2895"/>
-        </w:tabs>
-        <w:ind w:left="1440"/>
-      </w:pPr>
-    </w:p>
-    <w:p>
-      <w:pPr>
-        <w:pStyle w:val="Cmsor2"/>
-      </w:pPr>
-      <w:r>
-        <w:t>Ki és bemeneti egységek bemutatása:</w:t>
-      </w:r>
-      <w:r>
-        <w:t xml:space="preserve"> </w:t>
-      </w:r>
-      <w:r>
-        <w:t>(annó a szakdogámból)</w:t>
-      </w:r>
-    </w:p>
-    <w:p>
-      <w:pPr>
-        <w:pStyle w:val="Cmsor3"/>
-      </w:pPr>
-      <w:bookmarkStart w:id="1" w:name="_Toc531002575"/>
-      <w:bookmarkStart w:id="2" w:name="_Ref529908727"/>
-      <w:r>
-        <w:t>Buzzer</w:t>
-      </w:r>
-      <w:bookmarkEnd w:id="1"/>
-      <w:bookmarkEnd w:id="2"/>
-    </w:p>
-    <w:p>
-      <w:pPr>
-        <w:keepNext/>
-      </w:pPr>
-      <w:r>
-        <w:t>A panelen kapott helyet egy piezoelektromos buzzer is ami a riasztáskor a szirénát helyettesíti. A mikrokontroller ezt egy NMOS segítségével képes engedélyezni. Mivel az eszköz csak</w:t>
-      </w:r>
-      <w:r>
-        <w:t xml:space="preserve"> </w:t>
-      </w:r>
-      <w:r>
-        <w:t>folyamatossípolásra képes, ezért a MOSFET-et szoftveresen kapcsolgatni kell majd, a szokásos szirénahang előállításához.</w:t>
-      </w:r>
-    </w:p>
-    <w:p>
-      <w:pPr>
-        <w:keepNext/>
-      </w:pPr>
-    </w:p>
-    <w:p>
-      <w:pPr>
-        <w:keepNext/>
-        <w:jc w:val="center"/>
-      </w:pPr>
-      <w:r>
-        <w:rPr>
-          <w:noProof/>
-          <w:lang w:eastAsia="hu-HU"/>
-        </w:rPr>
-        <w:drawing>
-          <wp:inline distT="0" distB="0" distL="0" distR="0" wp14:anchorId="0AC88AB1" wp14:editId="3B13DF20">
-            <wp:extent cx="904875" cy="2390775"/>
-            <wp:effectExtent l="0" t="0" r="9525" b="9525"/>
-            <wp:docPr id="1" name="Kép 1"/>
-            <wp:cNvGraphicFramePr>
-              <a:graphicFrameLocks xmlns:a="http://schemas.openxmlformats.org/drawingml/2006/main" noChangeAspect="1"/>
-            </wp:cNvGraphicFramePr>
-            <a:graphic xmlns:a="http://schemas.openxmlformats.org/drawingml/2006/main">
-              <a:graphicData uri="http://schemas.openxmlformats.org/drawingml/2006/picture">
-                <pic:pic xmlns:pic="http://schemas.openxmlformats.org/drawingml/2006/picture">
-                  <pic:nvPicPr>
-                    <pic:cNvPr id="0" name="Kép 22"/>
-                    <pic:cNvPicPr>
-                      <a:picLocks noChangeAspect="1" noChangeArrowheads="1"/>
-                    </pic:cNvPicPr>
-                  </pic:nvPicPr>
-                  <pic:blipFill>
-                    <a:blip r:embed="rId5">
-                      <a:extLst>
-                        <a:ext uri="{28A0092B-C50C-407E-A947-70E740481C1C}">
-                          <a14:useLocalDpi xmlns:a14="http://schemas.microsoft.com/office/drawing/2010/main" val="0"/>
-                        </a:ext>
-                      </a:extLst>
-                    </a:blip>
-                    <a:srcRect/>
-                    <a:stretch>
-                      <a:fillRect/>
-                    </a:stretch>
-                  </pic:blipFill>
-                  <pic:spPr bwMode="auto">
-                    <a:xfrm>
-                      <a:off x="0" y="0"/>
-                      <a:ext cx="904875" cy="2390775"/>
-                    </a:xfrm>
-                    <a:prstGeom prst="rect">
-                      <a:avLst/>
-                    </a:prstGeom>
-                    <a:noFill/>
-                    <a:ln>
-                      <a:noFill/>
-                    </a:ln>
-                  </pic:spPr>
-                </pic:pic>
-              </a:graphicData>
-            </a:graphic>
-          </wp:inline>
-        </w:drawing>
-      </w:r>
-    </w:p>
-    <w:p>
-      <w:pPr>
-        <w:pStyle w:val="Kpalrs"/>
-      </w:pPr>
-      <w:r>
-        <w:rPr>
-          <w:noProof/>
-        </w:rPr>
-        <w:fldChar w:fldCharType="begin"/>
-      </w:r>
-      <w:r>
-        <w:rPr>
-          <w:noProof/>
-        </w:rPr>
-        <w:instrText xml:space="preserve"> STYLEREF 1 \s </w:instrText>
-      </w:r>
-      <w:r>
-        <w:rPr>
-          <w:noProof/>
-        </w:rPr>
-        <w:fldChar w:fldCharType="separate"/>
-      </w:r>
-      <w:r>
-        <w:rPr>
-          <w:noProof/>
-        </w:rPr>
-        <w:t>3</w:t>
-      </w:r>
-      <w:r>
-        <w:rPr>
-          <w:noProof/>
-        </w:rPr>
-        <w:fldChar w:fldCharType="end"/>
-      </w:r>
-      <w:r>
-        <w:noBreakHyphen/>
-      </w:r>
-      <w:r>
-        <w:rPr>
-          <w:noProof/>
-        </w:rPr>
-        <w:fldChar w:fldCharType="begin"/>
-      </w:r>
-      <w:r>
-        <w:rPr>
-          <w:noProof/>
-        </w:rPr>
-        <w:instrText xml:space="preserve"> SEQ ábra \* ARABIC \s 1 </w:instrText>
-      </w:r>
-      <w:r>
-        <w:rPr>
-          <w:noProof/>
-        </w:rPr>
-        <w:fldChar w:fldCharType="separate"/>
-      </w:r>
-      <w:r>
-        <w:rPr>
-          <w:noProof/>
-        </w:rPr>
-        <w:t>25</w:t>
-      </w:r>
-      <w:r>
-        <w:rPr>
-          <w:noProof/>
-        </w:rPr>
-        <w:fldChar w:fldCharType="end"/>
-      </w:r>
-      <w:r>
-        <w:t>. ábra Buzzer</w:t>
-      </w:r>
-    </w:p>
-    <w:p>
-      <w:pPr>
-        <w:pStyle w:val="Cmsor3"/>
-      </w:pPr>
-      <w:bookmarkStart w:id="3" w:name="_Toc531002577"/>
-      <w:bookmarkStart w:id="4" w:name="_Ref529910629"/>
-      <w:r>
-        <w:t>PIR szezor</w:t>
-      </w:r>
-      <w:bookmarkEnd w:id="3"/>
-      <w:bookmarkEnd w:id="4"/>
-    </w:p>
-    <w:p>
-      <w:r>
-        <w:t>A PIR szenzorok (Passive Infra Red) olyan mozgásérzékelők, amik a testből áradó infravörös sugárzást érzékelik. Álltalában 3 kivezetés található rajuk: V</w:t>
-      </w:r>
-      <w:r>
-        <w:rPr>
-          <w:vertAlign w:val="subscript"/>
-        </w:rPr>
-        <w:t>CC</w:t>
-      </w:r>
-      <w:r>
-        <w:t xml:space="preserve">, GND és OUT. Ezeknél kimenet magasba vált mozgás érzékelése esetén, ami egy beállítható értékig magas feszültségszinten marad. </w:t>
-      </w:r>
-    </w:p>
-    <w:p>
-      <w:pPr>
-        <w:keepNext/>
-        <w:jc w:val="center"/>
-      </w:pPr>
-      <w:r>
-        <w:rPr>
-          <w:noProof/>
-          <w:lang w:eastAsia="hu-HU"/>
-        </w:rPr>
-        <w:drawing>
-          <wp:inline distT="0" distB="0" distL="0" distR="0" wp14:anchorId="5A2003B8" wp14:editId="1200A083">
-            <wp:extent cx="1371600" cy="1152525"/>
-            <wp:effectExtent l="0" t="0" r="0" b="9525"/>
-            <wp:docPr id="3" name="Kép 3"/>
-            <wp:cNvGraphicFramePr>
-              <a:graphicFrameLocks xmlns:a="http://schemas.openxmlformats.org/drawingml/2006/main" noChangeAspect="1"/>
-            </wp:cNvGraphicFramePr>
-            <a:graphic xmlns:a="http://schemas.openxmlformats.org/drawingml/2006/main">
-              <a:graphicData uri="http://schemas.openxmlformats.org/drawingml/2006/picture">
-                <pic:pic xmlns:pic="http://schemas.openxmlformats.org/drawingml/2006/picture">
-                  <pic:nvPicPr>
-                    <pic:cNvPr id="0" name="Kép 23"/>
-                    <pic:cNvPicPr>
-                      <a:picLocks noChangeAspect="1" noChangeArrowheads="1"/>
-                    </pic:cNvPicPr>
-                  </pic:nvPicPr>
-                  <pic:blipFill>
-                    <a:blip r:embed="rId6" cstate="print">
-                      <a:extLst>
-                        <a:ext uri="{28A0092B-C50C-407E-A947-70E740481C1C}">
-                          <a14:useLocalDpi xmlns:a14="http://schemas.microsoft.com/office/drawing/2010/main" val="0"/>
-                        </a:ext>
-                      </a:extLst>
-                    </a:blip>
-                    <a:srcRect/>
-                    <a:stretch>
-                      <a:fillRect/>
-                    </a:stretch>
-                  </pic:blipFill>
-                  <pic:spPr bwMode="auto">
-                    <a:xfrm>
-                      <a:off x="0" y="0"/>
-                      <a:ext cx="1371600" cy="1152525"/>
-                    </a:xfrm>
-                    <a:prstGeom prst="rect">
-                      <a:avLst/>
-                    </a:prstGeom>
-                    <a:noFill/>
-                    <a:ln>
-                      <a:noFill/>
-                    </a:ln>
-                  </pic:spPr>
-                </pic:pic>
-              </a:graphicData>
-            </a:graphic>
-          </wp:inline>
-        </w:drawing>
-      </w:r>
-    </w:p>
-    <w:p>
-      <w:pPr>
-        <w:pStyle w:val="Kpalrs"/>
-      </w:pPr>
-      <w:r>
-        <w:rPr>
-          <w:noProof/>
-        </w:rPr>
-        <w:fldChar w:fldCharType="begin"/>
-      </w:r>
-      <w:r>
-        <w:rPr>
-          <w:noProof/>
-        </w:rPr>
-        <w:instrText xml:space="preserve"> STYLEREF 1 \s </w:instrText>
-      </w:r>
-      <w:r>
-        <w:rPr>
-          <w:noProof/>
-        </w:rPr>
-        <w:fldChar w:fldCharType="separate"/>
-      </w:r>
-      <w:r>
-        <w:rPr>
-          <w:noProof/>
-        </w:rPr>
-        <w:t>3</w:t>
-      </w:r>
-      <w:r>
-        <w:rPr>
-          <w:noProof/>
-        </w:rPr>
-        <w:fldChar w:fldCharType="end"/>
-      </w:r>
-      <w:r>
-        <w:noBreakHyphen/>
-      </w:r>
-      <w:r>
-        <w:rPr>
-          <w:noProof/>
-        </w:rPr>
-        <w:fldChar w:fldCharType="begin"/>
-      </w:r>
-      <w:r>
-        <w:rPr>
-          <w:noProof/>
-        </w:rPr>
-        <w:instrText xml:space="preserve"> SEQ ábra \* ARABIC \s 1 </w:instrText>
-      </w:r>
-      <w:r>
-        <w:rPr>
-          <w:noProof/>
-        </w:rPr>
-        <w:fldChar w:fldCharType="separate"/>
-      </w:r>
-      <w:r>
-        <w:rPr>
-          <w:noProof/>
-        </w:rPr>
-        <w:t>26</w:t>
-      </w:r>
-      <w:r>
-        <w:rPr>
-          <w:noProof/>
-        </w:rPr>
-        <w:fldChar w:fldCharType="end"/>
-      </w:r>
-      <w:r>
-        <w:t>. ábra PIR szenzor</w:t>
-      </w:r>
-    </w:p>
-    <w:p>
-      <w:pPr>
-        <w:keepNext/>
-        <w:ind w:firstLine="709"/>
-        <w:jc w:val="center"/>
-      </w:pPr>
-      <w:r>
-        <w:rPr>
-          <w:noProof/>
-          <w:lang w:eastAsia="hu-HU"/>
-        </w:rPr>
-        <w:lastRenderedPageBreak/>
-        <w:drawing>
-          <wp:inline distT="0" distB="0" distL="0" distR="0" wp14:anchorId="193B80C3" wp14:editId="7289942D">
-            <wp:extent cx="3095625" cy="2257425"/>
-            <wp:effectExtent l="0" t="0" r="9525" b="9525"/>
-            <wp:docPr id="2" name="Kép 2"/>
-            <wp:cNvGraphicFramePr>
-              <a:graphicFrameLocks xmlns:a="http://schemas.openxmlformats.org/drawingml/2006/main" noChangeAspect="1"/>
-            </wp:cNvGraphicFramePr>
-            <a:graphic xmlns:a="http://schemas.openxmlformats.org/drawingml/2006/main">
-              <a:graphicData uri="http://schemas.openxmlformats.org/drawingml/2006/picture">
-                <pic:pic xmlns:pic="http://schemas.openxmlformats.org/drawingml/2006/picture">
-                  <pic:nvPicPr>
-                    <pic:cNvPr id="0" name="Kép 25"/>
-                    <pic:cNvPicPr>
-                      <a:picLocks noChangeAspect="1" noChangeArrowheads="1"/>
-                    </pic:cNvPicPr>
-                  </pic:nvPicPr>
-                  <pic:blipFill>
-                    <a:blip r:embed="rId7">
-                      <a:extLst>
-                        <a:ext uri="{28A0092B-C50C-407E-A947-70E740481C1C}">
-                          <a14:useLocalDpi xmlns:a14="http://schemas.microsoft.com/office/drawing/2010/main" val="0"/>
-                        </a:ext>
-                      </a:extLst>
-                    </a:blip>
-                    <a:srcRect/>
-                    <a:stretch>
-                      <a:fillRect/>
-                    </a:stretch>
-                  </pic:blipFill>
-                  <pic:spPr bwMode="auto">
-                    <a:xfrm>
-                      <a:off x="0" y="0"/>
-                      <a:ext cx="3095625" cy="2257425"/>
-                    </a:xfrm>
-                    <a:prstGeom prst="rect">
-                      <a:avLst/>
-                    </a:prstGeom>
-                    <a:noFill/>
-                    <a:ln>
-                      <a:noFill/>
-                    </a:ln>
-                  </pic:spPr>
-                </pic:pic>
-              </a:graphicData>
-            </a:graphic>
-          </wp:inline>
-        </w:drawing>
-      </w:r>
-    </w:p>
-    <w:p>
-      <w:pPr>
-        <w:pStyle w:val="Kpalrs"/>
-      </w:pPr>
-      <w:r>
-        <w:rPr>
-          <w:noProof/>
-        </w:rPr>
-        <w:fldChar w:fldCharType="begin"/>
-      </w:r>
-      <w:r>
-        <w:rPr>
-          <w:noProof/>
-        </w:rPr>
-        <w:instrText xml:space="preserve"> STYLEREF 1 \s </w:instrText>
-      </w:r>
-      <w:r>
-        <w:rPr>
-          <w:noProof/>
-        </w:rPr>
-        <w:fldChar w:fldCharType="separate"/>
-      </w:r>
-      <w:r>
-        <w:rPr>
-          <w:noProof/>
-        </w:rPr>
-        <w:t>3</w:t>
-      </w:r>
-      <w:r>
-        <w:rPr>
-          <w:noProof/>
-        </w:rPr>
-        <w:fldChar w:fldCharType="end"/>
-      </w:r>
-      <w:r>
-        <w:noBreakHyphen/>
-      </w:r>
-      <w:r>
-        <w:rPr>
-          <w:noProof/>
-        </w:rPr>
-        <w:fldChar w:fldCharType="begin"/>
-      </w:r>
-      <w:r>
-        <w:rPr>
-          <w:noProof/>
-        </w:rPr>
-        <w:instrText xml:space="preserve"> SEQ ábra \* ARABIC \s 1 </w:instrText>
-      </w:r>
-      <w:r>
-        <w:rPr>
-          <w:noProof/>
-        </w:rPr>
-        <w:fldChar w:fldCharType="separate"/>
-      </w:r>
-      <w:r>
-        <w:rPr>
-          <w:noProof/>
-        </w:rPr>
-        <w:t>27</w:t>
-      </w:r>
-      <w:r>
-        <w:rPr>
-          <w:noProof/>
-        </w:rPr>
-        <w:fldChar w:fldCharType="end"/>
-      </w:r>
-      <w:r>
-        <w:t>. ábra HC-SR501 PIR szenzor</w:t>
-      </w:r>
-    </w:p>
-    <w:p>
-      <w:pPr>
         <w:tabs>
           <w:tab w:val="left" w:pos="2895"/>
         </w:tabs>
@@ -918,474 +517,11 @@
     </w:p>
     <w:p>
       <w:pPr>
-        <w:pStyle w:val="Cmsor3"/>
-      </w:pPr>
-      <w:bookmarkStart w:id="5" w:name="_Toc531002578"/>
-      <w:r>
-        <w:t>Mágneses Reed kapcsoló</w:t>
-      </w:r>
-      <w:bookmarkEnd w:id="5"/>
-    </w:p>
-    <w:p>
-      <w:r>
-        <w:t xml:space="preserve">Ez a fajta szenzor nagyon egyszerű felépítésű. Az egyik oldala egy állandó mágnes, a másik pedig egy olyan kapcsoló, ami a mágnes közelében rövidzárként viselkedik, a mágnestől távol pedig szakadás. </w:t>
-      </w:r>
-    </w:p>
-    <w:p>
-      <w:pPr>
-        <w:keepNext/>
-        <w:jc w:val="center"/>
-      </w:pPr>
-      <w:r>
-        <w:rPr>
-          <w:noProof/>
-          <w:lang w:eastAsia="hu-HU"/>
-        </w:rPr>
-        <w:drawing>
-          <wp:inline distT="0" distB="0" distL="0" distR="0" wp14:anchorId="4505A5D1" wp14:editId="5AC988D8">
-            <wp:extent cx="1571625" cy="1562100"/>
-            <wp:effectExtent l="0" t="0" r="9525" b="0"/>
-            <wp:docPr id="5" name="Kép 5"/>
-            <wp:cNvGraphicFramePr>
-              <a:graphicFrameLocks xmlns:a="http://schemas.openxmlformats.org/drawingml/2006/main" noChangeAspect="1"/>
-            </wp:cNvGraphicFramePr>
-            <a:graphic xmlns:a="http://schemas.openxmlformats.org/drawingml/2006/main">
-              <a:graphicData uri="http://schemas.openxmlformats.org/drawingml/2006/picture">
-                <pic:pic xmlns:pic="http://schemas.openxmlformats.org/drawingml/2006/picture">
-                  <pic:nvPicPr>
-                    <pic:cNvPr id="0" name="Kép 24"/>
-                    <pic:cNvPicPr>
-                      <a:picLocks noChangeAspect="1" noChangeArrowheads="1"/>
-                    </pic:cNvPicPr>
-                  </pic:nvPicPr>
-                  <pic:blipFill>
-                    <a:blip r:embed="rId8">
-                      <a:extLst>
-                        <a:ext uri="{28A0092B-C50C-407E-A947-70E740481C1C}">
-                          <a14:useLocalDpi xmlns:a14="http://schemas.microsoft.com/office/drawing/2010/main" val="0"/>
-                        </a:ext>
-                      </a:extLst>
-                    </a:blip>
-                    <a:srcRect/>
-                    <a:stretch>
-                      <a:fillRect/>
-                    </a:stretch>
-                  </pic:blipFill>
-                  <pic:spPr bwMode="auto">
-                    <a:xfrm>
-                      <a:off x="0" y="0"/>
-                      <a:ext cx="1571625" cy="1562100"/>
-                    </a:xfrm>
-                    <a:prstGeom prst="rect">
-                      <a:avLst/>
-                    </a:prstGeom>
-                    <a:noFill/>
-                    <a:ln>
-                      <a:noFill/>
-                    </a:ln>
-                  </pic:spPr>
-                </pic:pic>
-              </a:graphicData>
-            </a:graphic>
-          </wp:inline>
-        </w:drawing>
-      </w:r>
-    </w:p>
-    <w:p>
-      <w:pPr>
-        <w:pStyle w:val="Kpalrs"/>
-      </w:pPr>
-      <w:r>
-        <w:rPr>
-          <w:noProof/>
-        </w:rPr>
-        <w:fldChar w:fldCharType="begin"/>
-      </w:r>
-      <w:r>
-        <w:rPr>
-          <w:noProof/>
-        </w:rPr>
-        <w:instrText xml:space="preserve"> STYLEREF 1 \s </w:instrText>
-      </w:r>
-      <w:r>
-        <w:rPr>
-          <w:noProof/>
-        </w:rPr>
-        <w:fldChar w:fldCharType="separate"/>
-      </w:r>
-      <w:r>
-        <w:rPr>
-          <w:noProof/>
-        </w:rPr>
-        <w:t>3</w:t>
-      </w:r>
-      <w:r>
-        <w:rPr>
-          <w:noProof/>
-        </w:rPr>
-        <w:fldChar w:fldCharType="end"/>
-      </w:r>
-      <w:r>
-        <w:noBreakHyphen/>
-      </w:r>
-      <w:r>
-        <w:rPr>
-          <w:noProof/>
-        </w:rPr>
-        <w:fldChar w:fldCharType="begin"/>
-      </w:r>
-      <w:r>
-        <w:rPr>
-          <w:noProof/>
-        </w:rPr>
-        <w:instrText xml:space="preserve"> SEQ ábra \* ARABIC \s 1 </w:instrText>
-      </w:r>
-      <w:r>
-        <w:rPr>
-          <w:noProof/>
-        </w:rPr>
-        <w:fldChar w:fldCharType="separate"/>
-      </w:r>
-      <w:r>
-        <w:rPr>
-          <w:noProof/>
-        </w:rPr>
-        <w:t>28</w:t>
-      </w:r>
-      <w:r>
-        <w:rPr>
-          <w:noProof/>
-        </w:rPr>
-        <w:fldChar w:fldCharType="end"/>
-      </w:r>
-      <w:r>
-        <w:t>. ábra Mágnesen reed kapcsoló</w:t>
-      </w:r>
-    </w:p>
-    <w:p>
-      <w:pPr>
-        <w:ind w:firstLine="709"/>
-      </w:pPr>
-      <w:r>
-        <w:t>A panelen egy analóg bemenetbe kötöttem bele a kimeneti jelet. Ez a konstrukció azért előnyös nekünk, mert képesek vagyunk érzékelni, ha valaki szabotálja az érzékelőt. Az ábrán bekarikázott területen található a mágneses kapcsoló, ezzel egy 10k ellenállás párhuzamosan kötve (R2), és mindezzel egy 10k ellenállás sorba kötve (R3). Ez a 3 komponens közel van egymáshoz, ezek alkotják magát az érzékelőt. Ez egy feszültségosztót alkot a R1 ellenállással(10k), és az OUT helyen mérjük a feszültséget.</w:t>
-      </w:r>
-    </w:p>
-    <w:p>
-      <w:pPr>
-        <w:ind w:firstLine="709"/>
-      </w:pPr>
-      <w:r>
-        <w:t xml:space="preserve">Zárt ajtó esetén a mágneses kapcsoló rövidzárnak tekinthető, így R2 rövidre záródik, vagyis a kimenő feszültség megoszlik R1, és R3 között, így a feszültség: </w:t>
-      </w:r>
-    </w:p>
-    <w:p>
-      <w:pPr>
-        <w:ind w:firstLine="709"/>
-      </w:pPr>
-      <m:oMathPara>
-        <m:oMath>
-          <m:sSub>
-            <m:sSubPr>
-              <m:ctrlPr>
-                <w:rPr>
-                  <w:rFonts w:ascii="Cambria Math" w:hAnsi="Cambria Math"/>
-                  <w:i/>
-                  <w:sz w:val="24"/>
-                  <w:szCs w:val="24"/>
-                </w:rPr>
-              </m:ctrlPr>
-            </m:sSubPr>
-            <m:e>
-              <m:r>
-                <w:rPr>
-                  <w:rFonts w:ascii="Cambria Math" w:hAnsi="Cambria Math"/>
-                </w:rPr>
-                <m:t>U</m:t>
-              </m:r>
-            </m:e>
-            <m:sub>
-              <m:r>
-                <w:rPr>
-                  <w:rFonts w:ascii="Cambria Math" w:hAnsi="Cambria Math"/>
-                </w:rPr>
-                <m:t>OUT</m:t>
-              </m:r>
-            </m:sub>
-          </m:sSub>
-          <m:r>
-            <w:rPr>
-              <w:rFonts w:ascii="Cambria Math" w:hAnsi="Cambria Math"/>
-            </w:rPr>
-            <m:t>=5V*</m:t>
-          </m:r>
-          <m:f>
-            <m:fPr>
-              <m:ctrlPr>
-                <w:rPr>
-                  <w:rFonts w:ascii="Cambria Math" w:hAnsi="Cambria Math"/>
-                  <w:i/>
-                  <w:sz w:val="24"/>
-                  <w:szCs w:val="24"/>
-                </w:rPr>
-              </m:ctrlPr>
-            </m:fPr>
-            <m:num>
-              <m:r>
-                <w:rPr>
-                  <w:rFonts w:ascii="Cambria Math" w:hAnsi="Cambria Math"/>
-                </w:rPr>
-                <m:t>R3</m:t>
-              </m:r>
-            </m:num>
-            <m:den>
-              <m:r>
-                <w:rPr>
-                  <w:rFonts w:ascii="Cambria Math" w:hAnsi="Cambria Math"/>
-                </w:rPr>
-                <m:t>R3+R1</m:t>
-              </m:r>
-            </m:den>
-          </m:f>
-          <m:r>
-            <w:rPr>
-              <w:rFonts w:ascii="Cambria Math" w:hAnsi="Cambria Math"/>
-            </w:rPr>
-            <m:t>=2,5V</m:t>
-          </m:r>
-        </m:oMath>
-      </m:oMathPara>
-    </w:p>
-    <w:p>
-      <w:pPr>
-        <w:ind w:firstLine="709"/>
-      </w:pPr>
-      <w:r>
-        <w:t>Nyitott ajtó esetén R3 + R2 sorosan kapcsolódik, így a kimeneten a feszültség 1:2 arányban fog osztódni, esetünkben ez 3,33V lesz</w:t>
-      </w:r>
-    </w:p>
-    <w:p>
-      <w:pPr>
-        <w:ind w:firstLine="709"/>
-      </w:pPr>
-      <m:oMathPara>
-        <m:oMath>
-          <m:sSub>
-            <m:sSubPr>
-              <m:ctrlPr>
-                <w:rPr>
-                  <w:rFonts w:ascii="Cambria Math" w:hAnsi="Cambria Math"/>
-                  <w:i/>
-                  <w:sz w:val="24"/>
-                  <w:szCs w:val="24"/>
-                </w:rPr>
-              </m:ctrlPr>
-            </m:sSubPr>
-            <m:e>
-              <m:r>
-                <w:rPr>
-                  <w:rFonts w:ascii="Cambria Math" w:hAnsi="Cambria Math"/>
-                </w:rPr>
-                <m:t>U</m:t>
-              </m:r>
-            </m:e>
-            <m:sub>
-              <m:r>
-                <w:rPr>
-                  <w:rFonts w:ascii="Cambria Math" w:hAnsi="Cambria Math"/>
-                </w:rPr>
-                <m:t>OUT</m:t>
-              </m:r>
-            </m:sub>
-          </m:sSub>
-          <m:r>
-            <w:rPr>
-              <w:rFonts w:ascii="Cambria Math" w:hAnsi="Cambria Math"/>
-            </w:rPr>
-            <m:t>=5V*</m:t>
-          </m:r>
-          <m:f>
-            <m:fPr>
-              <m:ctrlPr>
-                <w:rPr>
-                  <w:rFonts w:ascii="Cambria Math" w:hAnsi="Cambria Math"/>
-                  <w:i/>
-                  <w:sz w:val="24"/>
-                  <w:szCs w:val="24"/>
-                </w:rPr>
-              </m:ctrlPr>
-            </m:fPr>
-            <m:num>
-              <m:r>
-                <w:rPr>
-                  <w:rFonts w:ascii="Cambria Math" w:hAnsi="Cambria Math"/>
-                </w:rPr>
-                <m:t>R2+ R3</m:t>
-              </m:r>
-            </m:num>
-            <m:den>
-              <m:r>
-                <w:rPr>
-                  <w:rFonts w:ascii="Cambria Math" w:hAnsi="Cambria Math"/>
-                </w:rPr>
-                <m:t>R2+ R3+R1</m:t>
-              </m:r>
-            </m:den>
-          </m:f>
-          <m:r>
-            <w:rPr>
-              <w:rFonts w:ascii="Cambria Math" w:hAnsi="Cambria Math"/>
-            </w:rPr>
-            <m:t>=3,333V</m:t>
-          </m:r>
-        </m:oMath>
-      </m:oMathPara>
-    </w:p>
-    <w:p>
-      <w:pPr>
-        <w:ind w:firstLine="709"/>
-      </w:pPr>
-      <w:r>
-        <w:t>Ha felül vagy alul elvágják a drótot, ami a szenzort összeköti a hálózattal, akkor a kimenetre automatikusan 5V kerül. Ha a két kimenetét összezárják a szenzornak akkor viszont fölt potenciálra fog húzni a kimenet.</w:t>
-      </w:r>
-    </w:p>
-    <w:p>
-      <w:pPr>
-        <w:keepNext/>
-        <w:ind w:firstLine="709"/>
-        <w:jc w:val="center"/>
-      </w:pPr>
-      <w:r>
-        <w:rPr>
-          <w:noProof/>
-          <w:lang w:eastAsia="hu-HU"/>
-        </w:rPr>
-        <w:drawing>
-          <wp:inline distT="0" distB="0" distL="0" distR="0" wp14:anchorId="04B7290F" wp14:editId="43EB0400">
-            <wp:extent cx="2162175" cy="2943225"/>
-            <wp:effectExtent l="0" t="0" r="9525" b="9525"/>
-            <wp:docPr id="4" name="Kép 4"/>
-            <wp:cNvGraphicFramePr>
-              <a:graphicFrameLocks xmlns:a="http://schemas.openxmlformats.org/drawingml/2006/main" noChangeAspect="1"/>
-            </wp:cNvGraphicFramePr>
-            <a:graphic xmlns:a="http://schemas.openxmlformats.org/drawingml/2006/main">
-              <a:graphicData uri="http://schemas.openxmlformats.org/drawingml/2006/picture">
-                <pic:pic xmlns:pic="http://schemas.openxmlformats.org/drawingml/2006/picture">
-                  <pic:nvPicPr>
-                    <pic:cNvPr id="0" name="Kép 26"/>
-                    <pic:cNvPicPr>
-                      <a:picLocks noChangeAspect="1" noChangeArrowheads="1"/>
-                    </pic:cNvPicPr>
-                  </pic:nvPicPr>
-                  <pic:blipFill>
-                    <a:blip r:embed="rId9">
-                      <a:extLst>
-                        <a:ext uri="{28A0092B-C50C-407E-A947-70E740481C1C}">
-                          <a14:useLocalDpi xmlns:a14="http://schemas.microsoft.com/office/drawing/2010/main" val="0"/>
-                        </a:ext>
-                      </a:extLst>
-                    </a:blip>
-                    <a:srcRect/>
-                    <a:stretch>
-                      <a:fillRect/>
-                    </a:stretch>
-                  </pic:blipFill>
-                  <pic:spPr bwMode="auto">
-                    <a:xfrm>
-                      <a:off x="0" y="0"/>
-                      <a:ext cx="2162175" cy="2943225"/>
-                    </a:xfrm>
-                    <a:prstGeom prst="rect">
-                      <a:avLst/>
-                    </a:prstGeom>
-                    <a:noFill/>
-                    <a:ln>
-                      <a:noFill/>
-                    </a:ln>
-                  </pic:spPr>
-                </pic:pic>
-              </a:graphicData>
-            </a:graphic>
-          </wp:inline>
-        </w:drawing>
-      </w:r>
-    </w:p>
-    <w:p>
-      <w:pPr>
-        <w:pStyle w:val="Kpalrs"/>
-      </w:pPr>
-      <w:r>
-        <w:rPr>
-          <w:noProof/>
-        </w:rPr>
-        <w:fldChar w:fldCharType="begin"/>
-      </w:r>
-      <w:r>
-        <w:rPr>
-          <w:noProof/>
-        </w:rPr>
-        <w:instrText xml:space="preserve"> STYLEREF 1 \s </w:instrText>
-      </w:r>
-      <w:r>
-        <w:rPr>
-          <w:noProof/>
-        </w:rPr>
-        <w:fldChar w:fldCharType="separate"/>
-      </w:r>
-      <w:r>
-        <w:rPr>
-          <w:noProof/>
-        </w:rPr>
-        <w:t>3</w:t>
-      </w:r>
-      <w:r>
-        <w:rPr>
-          <w:noProof/>
-        </w:rPr>
-        <w:fldChar w:fldCharType="end"/>
-      </w:r>
-      <w:r>
-        <w:noBreakHyphen/>
-      </w:r>
-      <w:r>
-        <w:rPr>
-          <w:noProof/>
-        </w:rPr>
-        <w:fldChar w:fldCharType="begin"/>
-      </w:r>
-      <w:r>
-        <w:rPr>
-          <w:noProof/>
-        </w:rPr>
-        <w:instrText xml:space="preserve"> SEQ ábra \* ARABIC \s 1 </w:instrText>
-      </w:r>
-      <w:r>
-        <w:rPr>
-          <w:noProof/>
-        </w:rPr>
-        <w:fldChar w:fldCharType="separate"/>
-      </w:r>
-      <w:r>
-        <w:rPr>
-          <w:noProof/>
-        </w:rPr>
-        <w:t>29</w:t>
-      </w:r>
-      <w:r>
-        <w:rPr>
-          <w:noProof/>
-        </w:rPr>
-        <w:fldChar w:fldCharType="end"/>
-      </w:r>
-      <w:r>
-        <w:t>. ábra Szabotázsvédelem megvalósítása</w:t>
-      </w:r>
-    </w:p>
-    <w:p>
-      <w:pPr>
-        <w:ind w:firstLine="709"/>
-      </w:pPr>
-      <w:r>
-        <w:t>Ezzel a megoldással detektálni lehet mind a négy lehetséges állapotát az áramkörnek.</w:t>
+        <w:pStyle w:val="Cmsor1"/>
+      </w:pPr>
+      <w:r>
+        <w:lastRenderedPageBreak/>
+        <w:t>2. Követelmények</w:t>
       </w:r>
     </w:p>
     <w:p>
@@ -1398,28 +534,1075 @@
           <w:szCs w:val="24"/>
         </w:rPr>
       </w:pPr>
-    </w:p>
-    <w:p>
-      <w:pPr>
-        <w:tabs>
-          <w:tab w:val="left" w:pos="2895"/>
-        </w:tabs>
+      <w:r>
         <w:rPr>
           <w:sz w:val="24"/>
           <w:szCs w:val="24"/>
         </w:rPr>
-      </w:pPr>
-    </w:p>
-    <w:p>
-      <w:pPr>
-        <w:tabs>
-          <w:tab w:val="left" w:pos="2895"/>
-        </w:tabs>
+        <w:t xml:space="preserve">x </w:t>
+      </w:r>
+      <w:r>
         <w:rPr>
           <w:sz w:val="24"/>
           <w:szCs w:val="24"/>
-        </w:rPr>
-      </w:pPr>
+          <w:highlight w:val="green"/>
+        </w:rPr>
+        <w:t>megvan</w:t>
+      </w:r>
+    </w:p>
+    <w:p>
+      <w:pPr>
+        <w:tabs>
+          <w:tab w:val="left" w:pos="2895"/>
+        </w:tabs>
+        <w:rPr>
+          <w:sz w:val="24"/>
+          <w:szCs w:val="24"/>
+        </w:rPr>
+      </w:pPr>
+      <w:r>
+        <w:rPr>
+          <w:sz w:val="24"/>
+          <w:szCs w:val="24"/>
+        </w:rPr>
+        <w:t>x</w:t>
+      </w:r>
+      <w:r>
+        <w:rPr>
+          <w:sz w:val="24"/>
+          <w:szCs w:val="24"/>
+          <w:highlight w:val="yellow"/>
+        </w:rPr>
+        <w:t>, még nincs meg, de készül</w:t>
+      </w:r>
+    </w:p>
+    <w:p>
+      <w:pPr>
+        <w:tabs>
+          <w:tab w:val="left" w:pos="2895"/>
+        </w:tabs>
+        <w:rPr>
+          <w:sz w:val="24"/>
+          <w:szCs w:val="24"/>
+        </w:rPr>
+      </w:pPr>
+      <w:r>
+        <w:rPr>
+          <w:sz w:val="24"/>
+          <w:szCs w:val="24"/>
+        </w:rPr>
+        <w:t xml:space="preserve">x </w:t>
+      </w:r>
+      <w:r>
+        <w:rPr>
+          <w:sz w:val="24"/>
+          <w:szCs w:val="24"/>
+          <w:highlight w:val="red"/>
+        </w:rPr>
+        <w:t>nincs meg</w:t>
+      </w:r>
+    </w:p>
+    <w:p>
+      <w:pPr>
+        <w:tabs>
+          <w:tab w:val="left" w:pos="2895"/>
+        </w:tabs>
+      </w:pPr>
+      <w:r>
+        <w:t xml:space="preserve">Minimális feladatok (e nélkül a házi feladat értékelhetetlen és nem ér pontot, valamint az aláírásnak is előfeltétele): </w:t>
+      </w:r>
+    </w:p>
+    <w:p>
+      <w:pPr>
+        <w:tabs>
+          <w:tab w:val="left" w:pos="2895"/>
+        </w:tabs>
+        <w:ind w:left="708"/>
+      </w:pPr>
+      <w:r>
+        <w:rPr>
+          <w:highlight w:val="green"/>
+        </w:rPr>
+        <w:t xml:space="preserve">● A kliens programnak C++-ban, </w:t>
+      </w:r>
+      <w:proofErr w:type="spellStart"/>
+      <w:r>
+        <w:rPr>
+          <w:highlight w:val="green"/>
+        </w:rPr>
+        <w:t>Qt</w:t>
+      </w:r>
+      <w:proofErr w:type="spellEnd"/>
+      <w:r>
+        <w:rPr>
+          <w:highlight w:val="green"/>
+        </w:rPr>
+        <w:t xml:space="preserve"> és QML-ben, </w:t>
+      </w:r>
+      <w:proofErr w:type="spellStart"/>
+      <w:r>
+        <w:rPr>
+          <w:highlight w:val="green"/>
+        </w:rPr>
+        <w:t>qmake</w:t>
+      </w:r>
+      <w:proofErr w:type="spellEnd"/>
+      <w:r>
+        <w:rPr>
+          <w:highlight w:val="green"/>
+        </w:rPr>
+        <w:t xml:space="preserve"> és </w:t>
+      </w:r>
+      <w:proofErr w:type="spellStart"/>
+      <w:r>
+        <w:rPr>
+          <w:highlight w:val="green"/>
+        </w:rPr>
+        <w:t>gcc</w:t>
+      </w:r>
+      <w:proofErr w:type="spellEnd"/>
+      <w:r>
+        <w:rPr>
+          <w:highlight w:val="green"/>
+        </w:rPr>
+        <w:t xml:space="preserve"> </w:t>
+      </w:r>
+      <w:proofErr w:type="spellStart"/>
+      <w:r>
+        <w:rPr>
+          <w:highlight w:val="green"/>
+        </w:rPr>
+        <w:t>toolchainnel</w:t>
+      </w:r>
+      <w:proofErr w:type="spellEnd"/>
+      <w:r>
+        <w:rPr>
+          <w:highlight w:val="green"/>
+        </w:rPr>
+        <w:t xml:space="preserve"> kell készülnie, GIT verziókövetéssel a tárgy keretében létrehozott classroom.github.com-os </w:t>
+      </w:r>
+      <w:proofErr w:type="spellStart"/>
+      <w:r>
+        <w:rPr>
+          <w:highlight w:val="green"/>
+        </w:rPr>
+        <w:t>repositoryban</w:t>
+      </w:r>
+      <w:proofErr w:type="spellEnd"/>
+      <w:r>
+        <w:rPr>
+          <w:highlight w:val="green"/>
+        </w:rPr>
+        <w:t>.</w:t>
+      </w:r>
+      <w:r>
+        <w:t xml:space="preserve"> </w:t>
+      </w:r>
+    </w:p>
+    <w:p>
+      <w:pPr>
+        <w:tabs>
+          <w:tab w:val="left" w:pos="2895"/>
+        </w:tabs>
+        <w:ind w:left="708"/>
+      </w:pPr>
+      <w:r>
+        <w:t xml:space="preserve">● </w:t>
+      </w:r>
+      <w:r>
+        <w:rPr>
+          <w:highlight w:val="yellow"/>
+        </w:rPr>
+        <w:t>Grafikus felülettel kell rendelkeznie</w:t>
+      </w:r>
+      <w:r>
+        <w:t xml:space="preserve">, </w:t>
+      </w:r>
+      <w:r>
+        <w:rPr>
+          <w:highlight w:val="green"/>
+        </w:rPr>
+        <w:t>ami parancsokat tud küldeni és állapotot tud fogadni a robottól vagy egy szimulátortól.</w:t>
+      </w:r>
+      <w:r>
+        <w:t xml:space="preserve"> </w:t>
+      </w:r>
+    </w:p>
+    <w:p>
+      <w:pPr>
+        <w:tabs>
+          <w:tab w:val="left" w:pos="2895"/>
+        </w:tabs>
+        <w:ind w:left="708"/>
+      </w:pPr>
+      <w:r>
+        <w:rPr>
+          <w:highlight w:val="green"/>
+        </w:rPr>
+        <w:t xml:space="preserve">● A szimulátorral TCP </w:t>
+      </w:r>
+      <w:proofErr w:type="spellStart"/>
+      <w:r>
+        <w:rPr>
+          <w:highlight w:val="green"/>
+        </w:rPr>
+        <w:t>socketen</w:t>
+      </w:r>
+      <w:proofErr w:type="spellEnd"/>
+      <w:r>
+        <w:rPr>
+          <w:highlight w:val="green"/>
+        </w:rPr>
+        <w:t xml:space="preserve">, soros </w:t>
+      </w:r>
+      <w:proofErr w:type="spellStart"/>
+      <w:r>
+        <w:rPr>
+          <w:highlight w:val="green"/>
+        </w:rPr>
+        <w:t>porton</w:t>
+      </w:r>
+      <w:proofErr w:type="spellEnd"/>
+      <w:r>
+        <w:rPr>
+          <w:highlight w:val="green"/>
+        </w:rPr>
+        <w:t xml:space="preserve"> vagy </w:t>
+      </w:r>
+      <w:proofErr w:type="spellStart"/>
+      <w:r>
+        <w:rPr>
+          <w:highlight w:val="green"/>
+        </w:rPr>
+        <w:t>bluetoothon</w:t>
+      </w:r>
+      <w:proofErr w:type="spellEnd"/>
+      <w:r>
+        <w:rPr>
+          <w:highlight w:val="green"/>
+        </w:rPr>
+        <w:t xml:space="preserve"> keresztül kell kommunikálnia.</w:t>
+      </w:r>
+      <w:r>
+        <w:t xml:space="preserve"> </w:t>
+      </w:r>
+    </w:p>
+    <w:p>
+      <w:pPr>
+        <w:tabs>
+          <w:tab w:val="left" w:pos="2895"/>
+        </w:tabs>
+        <w:ind w:left="708"/>
+      </w:pPr>
+      <w:r>
+        <w:rPr>
+          <w:highlight w:val="green"/>
+        </w:rPr>
+        <w:t>● Egy parancs kiadására (pl. start) a visszakapott adatokból egyértelműen látszania kell, hogy a robot (igazi vagy szimulált) tényleg elindult. (Például a motoráram megnő, változik a pozíció stb.)</w:t>
+      </w:r>
+      <w:r>
+        <w:t xml:space="preserve"> </w:t>
+      </w:r>
+    </w:p>
+    <w:p>
+      <w:pPr>
+        <w:tabs>
+          <w:tab w:val="left" w:pos="2895"/>
+        </w:tabs>
+        <w:ind w:left="708"/>
+      </w:pPr>
+      <w:r>
+        <w:rPr>
+          <w:highlight w:val="yellow"/>
+        </w:rPr>
+        <w:t xml:space="preserve">● A leadáskor a </w:t>
+      </w:r>
+      <w:proofErr w:type="spellStart"/>
+      <w:r>
+        <w:rPr>
+          <w:highlight w:val="yellow"/>
+        </w:rPr>
+        <w:t>master</w:t>
+      </w:r>
+      <w:proofErr w:type="spellEnd"/>
+      <w:r>
+        <w:rPr>
+          <w:highlight w:val="yellow"/>
+        </w:rPr>
+        <w:t xml:space="preserve"> </w:t>
+      </w:r>
+      <w:proofErr w:type="spellStart"/>
+      <w:r>
+        <w:rPr>
+          <w:highlight w:val="yellow"/>
+        </w:rPr>
+        <w:t>branchen</w:t>
+      </w:r>
+      <w:proofErr w:type="spellEnd"/>
+      <w:r>
+        <w:rPr>
+          <w:highlight w:val="yellow"/>
+        </w:rPr>
+        <w:t xml:space="preserve"> lévő verzió forduljon és fusson egy Windows 10 vagy Ubuntu virtuális gépen. </w:t>
+      </w:r>
+      <w:proofErr w:type="gramStart"/>
+      <w:r>
+        <w:rPr>
+          <w:highlight w:val="yellow"/>
+        </w:rPr>
+        <w:t>Természetesen</w:t>
+      </w:r>
+      <w:proofErr w:type="gramEnd"/>
+      <w:r>
+        <w:rPr>
+          <w:highlight w:val="yellow"/>
+        </w:rPr>
+        <w:t xml:space="preserve"> ha egy igazi robot jelenléte kell neki, akkor nem gond, ha nem működik minden funkció, de induljon el és ezt a tényt esztétikus formában jelezze. A helyes működés pedig a demó videón úgyis látszani fog.</w:t>
+      </w:r>
+      <w:r>
+        <w:t xml:space="preserve"> </w:t>
+      </w:r>
+    </w:p>
+    <w:p>
+      <w:pPr>
+        <w:tabs>
+          <w:tab w:val="left" w:pos="2895"/>
+        </w:tabs>
+      </w:pPr>
+      <w:r>
+        <w:t xml:space="preserve">Alap feladatok (max.40 pont): </w:t>
+      </w:r>
+    </w:p>
+    <w:p>
+      <w:pPr>
+        <w:tabs>
+          <w:tab w:val="left" w:pos="2895"/>
+        </w:tabs>
+        <w:ind w:left="708"/>
+      </w:pPr>
+      <w:r>
+        <w:rPr>
+          <w:highlight w:val="green"/>
+        </w:rPr>
+        <w:t xml:space="preserve">● A robot állapot leírásában kell lennie skalár, vektor és szöveges (pl. log üzenetek) adatoknak is. (A vektor itt olyan értéket jelent, ami nem skalár, hanem pl. a vonal szenzorsor fényerő értékei egy adott pillanatban. Olyan érték, ami egy időpillanatban sok számot tartalmaz, így elküldeni egy vektor </w:t>
+      </w:r>
+      <w:proofErr w:type="spellStart"/>
+      <w:r>
+        <w:rPr>
+          <w:highlight w:val="green"/>
+        </w:rPr>
+        <w:t>sorosításával</w:t>
+      </w:r>
+      <w:proofErr w:type="spellEnd"/>
+      <w:r>
+        <w:rPr>
+          <w:highlight w:val="green"/>
+        </w:rPr>
+        <w:t xml:space="preserve"> praktikus.)</w:t>
+      </w:r>
+      <w:r>
+        <w:t xml:space="preserve"> </w:t>
+      </w:r>
+    </w:p>
+    <w:p>
+      <w:pPr>
+        <w:tabs>
+          <w:tab w:val="left" w:pos="2895"/>
+        </w:tabs>
+        <w:ind w:left="708"/>
+      </w:pPr>
+      <w:r>
+        <w:rPr>
+          <w:highlight w:val="green"/>
+        </w:rPr>
+        <w:t>● Az aktuális állapot szövegesen és a vektor érték(</w:t>
+      </w:r>
+      <w:proofErr w:type="spellStart"/>
+      <w:r>
+        <w:rPr>
+          <w:highlight w:val="green"/>
+        </w:rPr>
+        <w:t>ek</w:t>
+      </w:r>
+      <w:proofErr w:type="spellEnd"/>
+      <w:r>
+        <w:rPr>
+          <w:highlight w:val="green"/>
+        </w:rPr>
+        <w:t>) esetében grafikusan is jelenjen meg.</w:t>
+      </w:r>
+      <w:r>
+        <w:t xml:space="preserve"> </w:t>
+      </w:r>
+    </w:p>
+    <w:p>
+      <w:pPr>
+        <w:tabs>
+          <w:tab w:val="left" w:pos="2895"/>
+        </w:tabs>
+        <w:ind w:left="708"/>
+      </w:pPr>
+      <w:r>
+        <w:t xml:space="preserve">● </w:t>
+      </w:r>
+      <w:r>
+        <w:rPr>
+          <w:highlight w:val="green"/>
+        </w:rPr>
+        <w:t>A korábbi állapotok szövegesen</w:t>
+      </w:r>
+      <w:r>
+        <w:t xml:space="preserve"> </w:t>
+      </w:r>
+      <w:r>
+        <w:rPr>
+          <w:highlight w:val="yellow"/>
+        </w:rPr>
+        <w:t>és</w:t>
+      </w:r>
+      <w:r>
+        <w:t xml:space="preserve"> </w:t>
+      </w:r>
+      <w:r>
+        <w:rPr>
+          <w:highlight w:val="yellow"/>
+        </w:rPr>
+        <w:t>grafikusan</w:t>
+      </w:r>
+      <w:r>
+        <w:t xml:space="preserve"> </w:t>
+      </w:r>
+      <w:r>
+        <w:rPr>
+          <w:highlight w:val="green"/>
+        </w:rPr>
+        <w:t>jelenjenek meg (redundancia nem kell, minden úgy jelenjen meg, ahogy logikusabb, csak legyen szöveges és grafikus is).</w:t>
+      </w:r>
+      <w:r>
+        <w:t xml:space="preserve"> </w:t>
+      </w:r>
+    </w:p>
+    <w:p>
+      <w:pPr>
+        <w:tabs>
+          <w:tab w:val="left" w:pos="2895"/>
+        </w:tabs>
+        <w:ind w:left="708"/>
+      </w:pPr>
+      <w:r>
+        <w:rPr>
+          <w:highlight w:val="green"/>
+        </w:rPr>
+        <w:t xml:space="preserve">● Az alkalmazás felhasználói felülete ne hasonlítson kísértetiesen a </w:t>
+      </w:r>
+      <w:proofErr w:type="spellStart"/>
+      <w:r>
+        <w:rPr>
+          <w:highlight w:val="green"/>
+        </w:rPr>
+        <w:t>SimpleTelemetryVisualizer</w:t>
+      </w:r>
+      <w:proofErr w:type="spellEnd"/>
+      <w:r>
+        <w:rPr>
+          <w:highlight w:val="green"/>
+        </w:rPr>
+        <w:t xml:space="preserve"> minta alkalmazáséra.</w:t>
+      </w:r>
+      <w:r>
+        <w:t xml:space="preserve"> </w:t>
+      </w:r>
+    </w:p>
+    <w:p>
+      <w:pPr>
+        <w:tabs>
+          <w:tab w:val="left" w:pos="2895"/>
+        </w:tabs>
+        <w:ind w:left="708"/>
+      </w:pPr>
+      <w:r>
+        <w:rPr>
+          <w:highlight w:val="green"/>
+        </w:rPr>
+        <w:t xml:space="preserve">● Az alkalmazás használja a </w:t>
+      </w:r>
+      <w:proofErr w:type="spellStart"/>
+      <w:r>
+        <w:rPr>
+          <w:highlight w:val="green"/>
+        </w:rPr>
+        <w:t>Qt</w:t>
+      </w:r>
+      <w:proofErr w:type="spellEnd"/>
+      <w:r>
+        <w:rPr>
+          <w:highlight w:val="green"/>
+        </w:rPr>
+        <w:t xml:space="preserve"> </w:t>
+      </w:r>
+      <w:proofErr w:type="spellStart"/>
+      <w:r>
+        <w:rPr>
+          <w:highlight w:val="green"/>
+        </w:rPr>
+        <w:t>signals</w:t>
+      </w:r>
+      <w:proofErr w:type="spellEnd"/>
+      <w:r>
+        <w:rPr>
+          <w:highlight w:val="green"/>
+        </w:rPr>
+        <w:t xml:space="preserve"> and </w:t>
+      </w:r>
+      <w:proofErr w:type="spellStart"/>
+      <w:r>
+        <w:rPr>
+          <w:highlight w:val="green"/>
+        </w:rPr>
+        <w:t>slots</w:t>
+      </w:r>
+      <w:proofErr w:type="spellEnd"/>
+      <w:r>
+        <w:rPr>
+          <w:highlight w:val="green"/>
+        </w:rPr>
+        <w:t xml:space="preserve"> mechanizmusát legalább egy olyan helyen is, ami a </w:t>
+      </w:r>
+      <w:proofErr w:type="spellStart"/>
+      <w:r>
+        <w:rPr>
+          <w:highlight w:val="green"/>
+        </w:rPr>
+        <w:t>SimpleTelemetryVisualizerben</w:t>
+      </w:r>
+      <w:proofErr w:type="spellEnd"/>
+      <w:r>
+        <w:rPr>
+          <w:highlight w:val="green"/>
+        </w:rPr>
+        <w:t xml:space="preserve"> nem szerepel.</w:t>
+      </w:r>
+    </w:p>
+    <w:p>
+      <w:pPr>
+        <w:tabs>
+          <w:tab w:val="left" w:pos="2895"/>
+        </w:tabs>
+        <w:ind w:left="708"/>
+      </w:pPr>
+      <w:r>
+        <w:t xml:space="preserve"> </w:t>
+      </w:r>
+      <w:r>
+        <w:rPr>
+          <w:highlight w:val="red"/>
+        </w:rPr>
+        <w:t xml:space="preserve">● A dokumentáció készüljön a forráskód alapján (kiegészítve egyéb fájlokkal) </w:t>
+      </w:r>
+      <w:proofErr w:type="spellStart"/>
+      <w:r>
+        <w:rPr>
+          <w:highlight w:val="red"/>
+        </w:rPr>
+        <w:t>Doxygen</w:t>
+      </w:r>
+      <w:proofErr w:type="spellEnd"/>
+      <w:r>
+        <w:rPr>
+          <w:highlight w:val="red"/>
+        </w:rPr>
+        <w:t xml:space="preserve"> segítségével. A generált HTML verziót a </w:t>
+      </w:r>
+      <w:proofErr w:type="spellStart"/>
+      <w:r>
+        <w:rPr>
+          <w:highlight w:val="red"/>
+        </w:rPr>
+        <w:t>github</w:t>
+      </w:r>
+      <w:proofErr w:type="spellEnd"/>
+      <w:r>
+        <w:rPr>
+          <w:highlight w:val="red"/>
+        </w:rPr>
+        <w:t xml:space="preserve"> “</w:t>
+      </w:r>
+      <w:proofErr w:type="spellStart"/>
+      <w:r>
+        <w:rPr>
+          <w:highlight w:val="red"/>
+        </w:rPr>
+        <w:t>release</w:t>
+      </w:r>
+      <w:proofErr w:type="spellEnd"/>
+      <w:r>
+        <w:rPr>
+          <w:highlight w:val="red"/>
+        </w:rPr>
+        <w:t>” funkciójával kell letölthetővé tenni.</w:t>
+      </w:r>
+      <w:r>
+        <w:t xml:space="preserve"> </w:t>
+      </w:r>
+    </w:p>
+    <w:p>
+      <w:pPr>
+        <w:tabs>
+          <w:tab w:val="left" w:pos="2895"/>
+        </w:tabs>
+        <w:ind w:left="708"/>
+      </w:pPr>
+      <w:r>
+        <w:rPr>
+          <w:highlight w:val="red"/>
+        </w:rPr>
+        <w:t xml:space="preserve">● A dokumentációban legyen legalább 1 UML </w:t>
+      </w:r>
+      <w:proofErr w:type="spellStart"/>
+      <w:r>
+        <w:rPr>
+          <w:highlight w:val="red"/>
+        </w:rPr>
+        <w:t>class</w:t>
+      </w:r>
+      <w:proofErr w:type="spellEnd"/>
+      <w:r>
+        <w:rPr>
+          <w:highlight w:val="red"/>
+        </w:rPr>
+        <w:t xml:space="preserve"> diagram és legalább 1 UML szekvencia diagram. (Itt nem a </w:t>
+      </w:r>
+      <w:proofErr w:type="spellStart"/>
+      <w:r>
+        <w:rPr>
+          <w:highlight w:val="red"/>
+        </w:rPr>
+        <w:t>Doxygen</w:t>
+      </w:r>
+      <w:proofErr w:type="spellEnd"/>
+      <w:r>
+        <w:rPr>
+          <w:highlight w:val="red"/>
+        </w:rPr>
+        <w:t xml:space="preserve"> által automatikusan generált UML diagramokra gondolok, hanem saját </w:t>
+      </w:r>
+      <w:proofErr w:type="spellStart"/>
+      <w:r>
+        <w:rPr>
+          <w:highlight w:val="red"/>
+        </w:rPr>
+        <w:t>készítésű</w:t>
+      </w:r>
+      <w:proofErr w:type="spellEnd"/>
+      <w:r>
+        <w:rPr>
+          <w:highlight w:val="red"/>
+        </w:rPr>
+        <w:t>, áttekintő diagramokra, amin azok az osztályok szerepelnek, ami a magyarázathoz ott éppen indokolt.)</w:t>
+      </w:r>
+    </w:p>
+    <w:p>
+      <w:pPr>
+        <w:tabs>
+          <w:tab w:val="left" w:pos="2895"/>
+        </w:tabs>
+        <w:ind w:left="708"/>
+      </w:pPr>
+      <w:r>
+        <w:lastRenderedPageBreak/>
+        <w:t xml:space="preserve"> </w:t>
+      </w:r>
+      <w:r>
+        <w:rPr>
+          <w:highlight w:val="red"/>
+        </w:rPr>
+        <w:t>● A kliens program felhasználói felülete legyen esztétikus. Például az ablakot átméretezve ne essen szét az egész, hanem kövesse az átméretezést.</w:t>
+      </w:r>
+    </w:p>
+    <w:p>
+      <w:pPr>
+        <w:tabs>
+          <w:tab w:val="left" w:pos="2895"/>
+        </w:tabs>
+        <w:ind w:left="708"/>
+      </w:pPr>
+      <w:r>
+        <w:t xml:space="preserve"> </w:t>
+      </w:r>
+      <w:r>
+        <w:rPr>
+          <w:highlight w:val="red"/>
+        </w:rPr>
+        <w:t xml:space="preserve">● A GIT </w:t>
+      </w:r>
+      <w:proofErr w:type="spellStart"/>
+      <w:r>
+        <w:rPr>
+          <w:highlight w:val="red"/>
+        </w:rPr>
+        <w:t>repositoryban</w:t>
+      </w:r>
+      <w:proofErr w:type="spellEnd"/>
+      <w:r>
+        <w:rPr>
+          <w:highlight w:val="red"/>
+        </w:rPr>
+        <w:t xml:space="preserve"> látszódjanak a fejlesztés során készült </w:t>
+      </w:r>
+      <w:proofErr w:type="spellStart"/>
+      <w:r>
+        <w:rPr>
+          <w:highlight w:val="red"/>
+        </w:rPr>
+        <w:t>commitok</w:t>
+      </w:r>
+      <w:proofErr w:type="spellEnd"/>
+      <w:r>
+        <w:rPr>
+          <w:highlight w:val="red"/>
+        </w:rPr>
+        <w:t xml:space="preserve">, vagyis ne egyetlen </w:t>
+      </w:r>
+      <w:proofErr w:type="spellStart"/>
+      <w:r>
+        <w:rPr>
+          <w:highlight w:val="red"/>
+        </w:rPr>
+        <w:t>commit</w:t>
+      </w:r>
+      <w:proofErr w:type="spellEnd"/>
+      <w:r>
+        <w:rPr>
+          <w:highlight w:val="red"/>
+        </w:rPr>
+        <w:t xml:space="preserve"> rakja be a kész programot a </w:t>
+      </w:r>
+      <w:proofErr w:type="spellStart"/>
+      <w:r>
+        <w:rPr>
+          <w:highlight w:val="red"/>
+        </w:rPr>
+        <w:t>repositoryba</w:t>
+      </w:r>
+      <w:proofErr w:type="spellEnd"/>
+      <w:r>
+        <w:rPr>
+          <w:highlight w:val="red"/>
+        </w:rPr>
+        <w:t xml:space="preserve"> a munka legvégén</w:t>
+      </w:r>
+      <w:r>
+        <w:rPr>
+          <w:b/>
+          <w:bCs/>
+          <w:sz w:val="32"/>
+          <w:szCs w:val="32"/>
+        </w:rPr>
+        <w:t xml:space="preserve">. A </w:t>
+      </w:r>
+      <w:proofErr w:type="spellStart"/>
+      <w:r>
+        <w:rPr>
+          <w:b/>
+          <w:bCs/>
+          <w:sz w:val="32"/>
+          <w:szCs w:val="32"/>
+        </w:rPr>
+        <w:t>commitok</w:t>
+      </w:r>
+      <w:proofErr w:type="spellEnd"/>
+      <w:r>
+        <w:rPr>
+          <w:b/>
+          <w:bCs/>
+          <w:sz w:val="32"/>
+          <w:szCs w:val="32"/>
+        </w:rPr>
+        <w:t xml:space="preserve"> ne szélsőségesen csak egy csapattagtól származzanak</w:t>
+      </w:r>
+      <w:r>
+        <w:t xml:space="preserve">. </w:t>
+      </w:r>
+      <w:r>
+        <w:rPr>
+          <w:highlight w:val="red"/>
+        </w:rPr>
+        <w:t xml:space="preserve">A </w:t>
+      </w:r>
+      <w:proofErr w:type="spellStart"/>
+      <w:r>
+        <w:rPr>
+          <w:highlight w:val="red"/>
+        </w:rPr>
+        <w:t>commit</w:t>
+      </w:r>
+      <w:proofErr w:type="spellEnd"/>
+      <w:r>
+        <w:rPr>
+          <w:highlight w:val="red"/>
+        </w:rPr>
+        <w:t xml:space="preserve"> megjegyzések legyenek </w:t>
+      </w:r>
+      <w:proofErr w:type="spellStart"/>
+      <w:r>
+        <w:rPr>
+          <w:highlight w:val="red"/>
+        </w:rPr>
+        <w:t>kifejezőek</w:t>
+      </w:r>
+      <w:proofErr w:type="spellEnd"/>
+      <w:r>
+        <w:rPr>
+          <w:highlight w:val="red"/>
+        </w:rPr>
+        <w:t>.</w:t>
+      </w:r>
+      <w:r>
+        <w:t xml:space="preserve"> </w:t>
+      </w:r>
+    </w:p>
+    <w:p>
+      <w:pPr>
+        <w:tabs>
+          <w:tab w:val="left" w:pos="2895"/>
+        </w:tabs>
+      </w:pPr>
+      <w:r>
+        <w:t xml:space="preserve">Bónusz pontok: </w:t>
+      </w:r>
+    </w:p>
+    <w:p>
+      <w:pPr>
+        <w:tabs>
+          <w:tab w:val="left" w:pos="2895"/>
+        </w:tabs>
+        <w:ind w:left="708"/>
+      </w:pPr>
+      <w:r>
+        <w:rPr>
+          <w:highlight w:val="red"/>
+        </w:rPr>
+        <w:t xml:space="preserve">● 6p: Alapos öntesztelő funkció a robot számára. A tesztet futtathatja a kliens program is, de a robot </w:t>
+      </w:r>
+      <w:proofErr w:type="spellStart"/>
+      <w:r>
+        <w:rPr>
+          <w:highlight w:val="red"/>
+        </w:rPr>
+        <w:t>firmwareje</w:t>
+      </w:r>
+      <w:proofErr w:type="spellEnd"/>
+      <w:r>
+        <w:rPr>
+          <w:highlight w:val="red"/>
+        </w:rPr>
+        <w:t xml:space="preserve"> is. A lényeg, hogy van öntesztelési funkció.</w:t>
+      </w:r>
+      <w:r>
+        <w:t xml:space="preserve"> </w:t>
+      </w:r>
+    </w:p>
+    <w:p>
+      <w:pPr>
+        <w:tabs>
+          <w:tab w:val="left" w:pos="2895"/>
+        </w:tabs>
+        <w:ind w:left="708"/>
+      </w:pPr>
+      <w:r>
+        <w:rPr>
+          <w:highlight w:val="red"/>
+        </w:rPr>
+        <w:t>● 3p: A dokumentáció számos (5+) UML diagramot használ, a leírások kihasználják a Markdown lehetőségeit, valamint a dokumentációban vannak hivatkozások, @</w:t>
+      </w:r>
+      <w:proofErr w:type="spellStart"/>
+      <w:r>
+        <w:rPr>
+          <w:highlight w:val="red"/>
+        </w:rPr>
+        <w:t>see</w:t>
+      </w:r>
+      <w:proofErr w:type="spellEnd"/>
+      <w:r>
+        <w:rPr>
+          <w:highlight w:val="red"/>
+        </w:rPr>
+        <w:t>, @</w:t>
+      </w:r>
+      <w:proofErr w:type="spellStart"/>
+      <w:r>
+        <w:rPr>
+          <w:highlight w:val="red"/>
+        </w:rPr>
+        <w:t>warning</w:t>
+      </w:r>
+      <w:proofErr w:type="spellEnd"/>
+      <w:r>
+        <w:rPr>
+          <w:highlight w:val="red"/>
+        </w:rPr>
+        <w:t xml:space="preserve"> stb. parancsok.</w:t>
+      </w:r>
+      <w:r>
+        <w:t xml:space="preserve"> </w:t>
+      </w:r>
+    </w:p>
+    <w:p>
+      <w:pPr>
+        <w:tabs>
+          <w:tab w:val="left" w:pos="2895"/>
+        </w:tabs>
+        <w:ind w:left="708"/>
+      </w:pPr>
+      <w:r>
+        <w:rPr>
+          <w:highlight w:val="red"/>
+        </w:rPr>
+        <w:t xml:space="preserve">● 3p: </w:t>
+      </w:r>
+      <w:proofErr w:type="spellStart"/>
+      <w:r>
+        <w:rPr>
+          <w:highlight w:val="red"/>
+        </w:rPr>
+        <w:t>QTest</w:t>
+      </w:r>
+      <w:proofErr w:type="spellEnd"/>
+      <w:r>
+        <w:rPr>
+          <w:highlight w:val="red"/>
+        </w:rPr>
+        <w:t xml:space="preserve"> unit teszt, legalább 3 eltérő (nem triviális) test </w:t>
+      </w:r>
+      <w:proofErr w:type="spellStart"/>
+      <w:r>
+        <w:rPr>
+          <w:highlight w:val="red"/>
+        </w:rPr>
+        <w:t>case</w:t>
+      </w:r>
+      <w:proofErr w:type="spellEnd"/>
+      <w:r>
+        <w:rPr>
+          <w:highlight w:val="red"/>
+        </w:rPr>
+        <w:t>.</w:t>
+      </w:r>
+      <w:r>
+        <w:t xml:space="preserve"> </w:t>
+      </w:r>
+    </w:p>
+    <w:p>
+      <w:pPr>
+        <w:tabs>
+          <w:tab w:val="left" w:pos="2895"/>
+        </w:tabs>
+        <w:ind w:left="708"/>
+        <w:rPr>
+          <w:sz w:val="24"/>
+          <w:szCs w:val="24"/>
+        </w:rPr>
+      </w:pPr>
+      <w:r>
+        <w:rPr>
+          <w:highlight w:val="red"/>
+        </w:rPr>
+        <w:t>● 5p: A fejlesztés során tapasztalt tanulságok részletes összefoglalása egy publikálható jegyzet (“</w:t>
+      </w:r>
+      <w:proofErr w:type="spellStart"/>
+      <w:r>
+        <w:rPr>
+          <w:highlight w:val="red"/>
+        </w:rPr>
+        <w:t>snippet</w:t>
+      </w:r>
+      <w:proofErr w:type="spellEnd"/>
+      <w:r>
+        <w:rPr>
+          <w:highlight w:val="red"/>
+        </w:rPr>
+        <w:t xml:space="preserve">”) formájában, </w:t>
+      </w:r>
+      <w:proofErr w:type="spellStart"/>
+      <w:r>
+        <w:rPr>
+          <w:highlight w:val="red"/>
+        </w:rPr>
+        <w:t>githubon</w:t>
+      </w:r>
+      <w:proofErr w:type="spellEnd"/>
+      <w:r>
+        <w:rPr>
+          <w:highlight w:val="red"/>
+        </w:rPr>
+        <w:t xml:space="preserve"> </w:t>
+      </w:r>
+      <w:proofErr w:type="spellStart"/>
+      <w:r>
+        <w:rPr>
+          <w:highlight w:val="red"/>
+        </w:rPr>
+        <w:t>pull</w:t>
+      </w:r>
+      <w:proofErr w:type="spellEnd"/>
+      <w:r>
+        <w:rPr>
+          <w:highlight w:val="red"/>
+        </w:rPr>
+        <w:t xml:space="preserve"> </w:t>
+      </w:r>
+      <w:proofErr w:type="spellStart"/>
+      <w:r>
+        <w:rPr>
+          <w:highlight w:val="red"/>
+        </w:rPr>
+        <w:t>request</w:t>
+      </w:r>
+      <w:proofErr w:type="spellEnd"/>
+      <w:r>
+        <w:rPr>
+          <w:highlight w:val="red"/>
+        </w:rPr>
+        <w:t xml:space="preserve"> formájában leadva. Erre példát a </w:t>
+      </w:r>
+      <w:proofErr w:type="spellStart"/>
+      <w:r>
+        <w:rPr>
+          <w:highlight w:val="red"/>
+        </w:rPr>
+        <w:t>snippet</w:t>
+      </w:r>
+      <w:proofErr w:type="spellEnd"/>
+      <w:r>
+        <w:rPr>
+          <w:highlight w:val="red"/>
+        </w:rPr>
+        <w:t xml:space="preserve"> oldalon az előző félév hasonló összefoglalói között találhat: http://bmeaut.github.io/snippets/snippets/AlkFejlHfTanulsagok/alkfejlhf/ (Ennek határideje is a házi feladat leadási határideje.)</w:t>
+      </w:r>
+    </w:p>
+    <w:p>
+      <w:pPr>
+        <w:tabs>
+          <w:tab w:val="left" w:pos="2895"/>
+        </w:tabs>
+        <w:rPr>
+          <w:sz w:val="24"/>
+          <w:szCs w:val="24"/>
+        </w:rPr>
+      </w:pPr>
+    </w:p>
+    <w:p>
+      <w:pPr>
+        <w:tabs>
+          <w:tab w:val="left" w:pos="2895"/>
+        </w:tabs>
+        <w:rPr>
+          <w:sz w:val="24"/>
+          <w:szCs w:val="24"/>
+        </w:rPr>
+      </w:pPr>
+      <w:bookmarkStart w:id="0" w:name="_GoBack"/>
+      <w:bookmarkEnd w:id="0"/>
     </w:p>
     <w:p>
       <w:pPr>

</xml_diff>

<commit_message>
project cleanup, doxygen comments added
</commit_message>
<xml_diff>
--- a/aramkor_felepitese.docx
+++ b/aramkor_felepitese.docx
@@ -1380,21 +1380,21 @@
       </w:pPr>
       <w:r>
         <w:rPr>
-          <w:highlight w:val="red"/>
+          <w:highlight w:val="green"/>
         </w:rPr>
         <w:t xml:space="preserve">● 6p: Alapos öntesztelő funkció a robot számára. A tesztet futtathatja a kliens program is, de a robot </w:t>
       </w:r>
       <w:proofErr w:type="spellStart"/>
       <w:r>
         <w:rPr>
-          <w:highlight w:val="red"/>
+          <w:highlight w:val="green"/>
         </w:rPr>
         <w:t>firmwareje</w:t>
       </w:r>
       <w:proofErr w:type="spellEnd"/>
       <w:r>
         <w:rPr>
-          <w:highlight w:val="red"/>
+          <w:highlight w:val="green"/>
         </w:rPr>
         <w:t xml:space="preserve"> is. A lényeg, hogy van öntesztelési funkció.</w:t>
       </w:r>
@@ -1427,7 +1427,14 @@
         <w:rPr>
           <w:highlight w:val="red"/>
         </w:rPr>
-        <w:t>, @</w:t>
+        <w:t xml:space="preserve">, </w:t>
+      </w:r>
+      <w:bookmarkStart w:id="0" w:name="_GoBack"/>
+      <w:r>
+        <w:rPr>
+          <w:highlight w:val="red"/>
+        </w:rPr>
+        <w:t>@</w:t>
       </w:r>
       <w:proofErr w:type="spellStart"/>
       <w:r>
@@ -1447,6 +1454,7 @@
         <w:t xml:space="preserve"> </w:t>
       </w:r>
     </w:p>
+    <w:bookmarkEnd w:id="0"/>
     <w:p>
       <w:pPr>
         <w:tabs>
@@ -1456,35 +1464,35 @@
       </w:pPr>
       <w:r>
         <w:rPr>
-          <w:highlight w:val="red"/>
+          <w:highlight w:val="yellow"/>
         </w:rPr>
         <w:t xml:space="preserve">● 3p: </w:t>
       </w:r>
       <w:proofErr w:type="spellStart"/>
       <w:r>
         <w:rPr>
-          <w:highlight w:val="red"/>
+          <w:highlight w:val="yellow"/>
         </w:rPr>
         <w:t>QTest</w:t>
       </w:r>
       <w:proofErr w:type="spellEnd"/>
       <w:r>
         <w:rPr>
-          <w:highlight w:val="red"/>
+          <w:highlight w:val="yellow"/>
         </w:rPr>
         <w:t xml:space="preserve"> unit teszt, legalább 3 eltérő (nem triviális) test </w:t>
       </w:r>
       <w:proofErr w:type="spellStart"/>
       <w:r>
         <w:rPr>
-          <w:highlight w:val="red"/>
+          <w:highlight w:val="yellow"/>
         </w:rPr>
         <w:t>case</w:t>
       </w:r>
       <w:proofErr w:type="spellEnd"/>
       <w:r>
         <w:rPr>
-          <w:highlight w:val="red"/>
+          <w:highlight w:val="yellow"/>
         </w:rPr>
         <w:t>.</w:t>
       </w:r>
@@ -1601,8 +1609,6 @@
           <w:szCs w:val="24"/>
         </w:rPr>
       </w:pPr>
-      <w:bookmarkStart w:id="0" w:name="_GoBack"/>
-      <w:bookmarkEnd w:id="0"/>
     </w:p>
     <w:p>
       <w:pPr>

</xml_diff>

<commit_message>
tasks in the world docs updated
</commit_message>
<xml_diff>
--- a/aramkor_felepitese.docx
+++ b/aramkor_felepitese.docx
@@ -1095,49 +1095,49 @@
       </w:r>
       <w:r>
         <w:rPr>
-          <w:highlight w:val="red"/>
+          <w:highlight w:val="yellow"/>
         </w:rPr>
         <w:t xml:space="preserve">● A dokumentáció készüljön a forráskód alapján (kiegészítve egyéb fájlokkal) </w:t>
       </w:r>
       <w:proofErr w:type="spellStart"/>
       <w:r>
         <w:rPr>
-          <w:highlight w:val="red"/>
+          <w:highlight w:val="yellow"/>
         </w:rPr>
         <w:t>Doxygen</w:t>
       </w:r>
       <w:proofErr w:type="spellEnd"/>
       <w:r>
         <w:rPr>
-          <w:highlight w:val="red"/>
+          <w:highlight w:val="yellow"/>
         </w:rPr>
         <w:t xml:space="preserve"> segítségével. A generált HTML verziót a </w:t>
       </w:r>
       <w:proofErr w:type="spellStart"/>
       <w:r>
         <w:rPr>
-          <w:highlight w:val="red"/>
+          <w:highlight w:val="yellow"/>
         </w:rPr>
         <w:t>github</w:t>
       </w:r>
       <w:proofErr w:type="spellEnd"/>
       <w:r>
         <w:rPr>
-          <w:highlight w:val="red"/>
+          <w:highlight w:val="yellow"/>
         </w:rPr>
         <w:t xml:space="preserve"> “</w:t>
       </w:r>
       <w:proofErr w:type="spellStart"/>
       <w:r>
         <w:rPr>
-          <w:highlight w:val="red"/>
+          <w:highlight w:val="yellow"/>
         </w:rPr>
         <w:t>release</w:t>
       </w:r>
       <w:proofErr w:type="spellEnd"/>
       <w:r>
         <w:rPr>
-          <w:highlight w:val="red"/>
+          <w:highlight w:val="yellow"/>
         </w:rPr>
         <w:t>” funkciójával kell letölthetővé tenni.</w:t>
       </w:r>
@@ -1154,49 +1154,49 @@
       </w:pPr>
       <w:r>
         <w:rPr>
-          <w:highlight w:val="red"/>
+          <w:highlight w:val="yellow"/>
         </w:rPr>
         <w:t xml:space="preserve">● A dokumentációban legyen legalább 1 UML </w:t>
       </w:r>
       <w:proofErr w:type="spellStart"/>
       <w:r>
         <w:rPr>
-          <w:highlight w:val="red"/>
+          <w:highlight w:val="yellow"/>
         </w:rPr>
         <w:t>class</w:t>
       </w:r>
       <w:proofErr w:type="spellEnd"/>
       <w:r>
         <w:rPr>
-          <w:highlight w:val="red"/>
+          <w:highlight w:val="yellow"/>
         </w:rPr>
         <w:t xml:space="preserve"> diagram és legalább 1 UML szekvencia diagram. (Itt nem a </w:t>
       </w:r>
       <w:proofErr w:type="spellStart"/>
       <w:r>
         <w:rPr>
-          <w:highlight w:val="red"/>
+          <w:highlight w:val="yellow"/>
         </w:rPr>
         <w:t>Doxygen</w:t>
       </w:r>
       <w:proofErr w:type="spellEnd"/>
       <w:r>
         <w:rPr>
-          <w:highlight w:val="red"/>
+          <w:highlight w:val="yellow"/>
         </w:rPr>
         <w:t xml:space="preserve"> által automatikusan generált UML diagramokra gondolok, hanem saját </w:t>
       </w:r>
       <w:proofErr w:type="spellStart"/>
       <w:r>
         <w:rPr>
-          <w:highlight w:val="red"/>
+          <w:highlight w:val="yellow"/>
         </w:rPr>
         <w:t>készítésű</w:t>
       </w:r>
       <w:proofErr w:type="spellEnd"/>
       <w:r>
         <w:rPr>
-          <w:highlight w:val="red"/>
+          <w:highlight w:val="yellow"/>
         </w:rPr>
         <w:t>, áttekintő diagramokra, amin azok az osztályok szerepelnek, ami a magyarázathoz ott éppen indokolt.)</w:t>
       </w:r>
@@ -1214,7 +1214,7 @@
       </w:r>
       <w:r>
         <w:rPr>
-          <w:highlight w:val="red"/>
+          <w:highlight w:val="green"/>
         </w:rPr>
         <w:t>● A kliens program felhasználói felülete legyen esztétikus. Például az ablakot átméretezve ne essen szét az egész, hanem kövesse az átméretezést.</w:t>
       </w:r>
@@ -1325,35 +1325,35 @@
       </w:r>
       <w:r>
         <w:rPr>
-          <w:highlight w:val="red"/>
+          <w:highlight w:val="green"/>
         </w:rPr>
         <w:t xml:space="preserve">A </w:t>
       </w:r>
       <w:proofErr w:type="spellStart"/>
       <w:r>
         <w:rPr>
-          <w:highlight w:val="red"/>
+          <w:highlight w:val="green"/>
         </w:rPr>
         <w:t>commit</w:t>
       </w:r>
       <w:proofErr w:type="spellEnd"/>
       <w:r>
         <w:rPr>
-          <w:highlight w:val="red"/>
+          <w:highlight w:val="green"/>
         </w:rPr>
         <w:t xml:space="preserve"> megjegyzések legyenek </w:t>
       </w:r>
       <w:proofErr w:type="spellStart"/>
       <w:r>
         <w:rPr>
-          <w:highlight w:val="red"/>
+          <w:highlight w:val="green"/>
         </w:rPr>
         <w:t>kifejezőek</w:t>
       </w:r>
       <w:proofErr w:type="spellEnd"/>
       <w:r>
         <w:rPr>
-          <w:highlight w:val="red"/>
+          <w:highlight w:val="green"/>
         </w:rPr>
         <w:t>.</w:t>
       </w:r>
@@ -1411,42 +1411,35 @@
       </w:pPr>
       <w:r>
         <w:rPr>
-          <w:highlight w:val="red"/>
+          <w:highlight w:val="yellow"/>
         </w:rPr>
         <w:t>● 3p: A dokumentáció számos (5+) UML diagramot használ, a leírások kihasználják a Markdown lehetőségeit, valamint a dokumentációban vannak hivatkozások, @</w:t>
       </w:r>
       <w:proofErr w:type="spellStart"/>
       <w:r>
         <w:rPr>
-          <w:highlight w:val="red"/>
+          <w:highlight w:val="yellow"/>
         </w:rPr>
         <w:t>see</w:t>
       </w:r>
       <w:proofErr w:type="spellEnd"/>
       <w:r>
         <w:rPr>
-          <w:highlight w:val="red"/>
-        </w:rPr>
-        <w:t xml:space="preserve">, </w:t>
-      </w:r>
-      <w:bookmarkStart w:id="0" w:name="_GoBack"/>
-      <w:r>
-        <w:rPr>
-          <w:highlight w:val="red"/>
-        </w:rPr>
-        <w:t>@</w:t>
-      </w:r>
-      <w:proofErr w:type="spellStart"/>
-      <w:r>
-        <w:rPr>
-          <w:highlight w:val="red"/>
+          <w:highlight w:val="yellow"/>
+        </w:rPr>
+        <w:t>, @</w:t>
+      </w:r>
+      <w:proofErr w:type="spellStart"/>
+      <w:r>
+        <w:rPr>
+          <w:highlight w:val="yellow"/>
         </w:rPr>
         <w:t>warning</w:t>
       </w:r>
       <w:proofErr w:type="spellEnd"/>
       <w:r>
         <w:rPr>
-          <w:highlight w:val="red"/>
+          <w:highlight w:val="yellow"/>
         </w:rPr>
         <w:t xml:space="preserve"> stb. parancsok.</w:t>
       </w:r>
@@ -1454,7 +1447,6 @@
         <w:t xml:space="preserve"> </w:t>
       </w:r>
     </w:p>
-    <w:bookmarkEnd w:id="0"/>
     <w:p>
       <w:pPr>
         <w:tabs>
@@ -1515,13 +1507,21 @@
         <w:rPr>
           <w:highlight w:val="red"/>
         </w:rPr>
-        <w:t>● 5p: A fejlesztés során tapasztalt tanulságok részletes összefoglalása egy publikálható jegyzet (“</w:t>
-      </w:r>
-      <w:proofErr w:type="spellStart"/>
+        <w:t xml:space="preserve">● 5p: A fejlesztés során tapasztalt tanulságok részletes összefoglalása egy publikálható </w:t>
+      </w:r>
+      <w:bookmarkStart w:id="0" w:name="_GoBack"/>
+      <w:bookmarkEnd w:id="0"/>
       <w:r>
         <w:rPr>
           <w:highlight w:val="red"/>
         </w:rPr>
+        <w:t>jegyzet (“</w:t>
+      </w:r>
+      <w:proofErr w:type="spellStart"/>
+      <w:r>
+        <w:rPr>
+          <w:highlight w:val="red"/>
+        </w:rPr>
         <w:t>snippet</w:t>
       </w:r>
       <w:proofErr w:type="spellEnd"/>
@@ -1587,28 +1587,6 @@
         </w:rPr>
         <w:t xml:space="preserve"> oldalon az előző félév hasonló összefoglalói között találhat: http://bmeaut.github.io/snippets/snippets/AlkFejlHfTanulsagok/alkfejlhf/ (Ennek határideje is a házi feladat leadási határideje.)</w:t>
       </w:r>
-    </w:p>
-    <w:p>
-      <w:pPr>
-        <w:tabs>
-          <w:tab w:val="left" w:pos="2895"/>
-        </w:tabs>
-        <w:rPr>
-          <w:sz w:val="24"/>
-          <w:szCs w:val="24"/>
-        </w:rPr>
-      </w:pPr>
-    </w:p>
-    <w:p>
-      <w:pPr>
-        <w:tabs>
-          <w:tab w:val="left" w:pos="2895"/>
-        </w:tabs>
-        <w:rPr>
-          <w:sz w:val="24"/>
-          <w:szCs w:val="24"/>
-        </w:rPr>
-      </w:pPr>
     </w:p>
     <w:p>
       <w:pPr>

</xml_diff>

<commit_message>
alarm unit tests implemented
</commit_message>
<xml_diff>
--- a/aramkor_felepitese.docx
+++ b/aramkor_felepitese.docx
@@ -1231,63 +1231,63 @@
       </w:r>
       <w:r>
         <w:rPr>
-          <w:highlight w:val="red"/>
+          <w:highlight w:val="yellow"/>
         </w:rPr>
         <w:t xml:space="preserve">● A GIT </w:t>
       </w:r>
       <w:proofErr w:type="spellStart"/>
       <w:r>
         <w:rPr>
-          <w:highlight w:val="red"/>
+          <w:highlight w:val="yellow"/>
         </w:rPr>
         <w:t>repositoryban</w:t>
       </w:r>
       <w:proofErr w:type="spellEnd"/>
       <w:r>
         <w:rPr>
-          <w:highlight w:val="red"/>
+          <w:highlight w:val="yellow"/>
         </w:rPr>
         <w:t xml:space="preserve"> látszódjanak a fejlesztés során készült </w:t>
       </w:r>
       <w:proofErr w:type="spellStart"/>
       <w:r>
         <w:rPr>
-          <w:highlight w:val="red"/>
+          <w:highlight w:val="yellow"/>
         </w:rPr>
         <w:t>commitok</w:t>
       </w:r>
       <w:proofErr w:type="spellEnd"/>
       <w:r>
         <w:rPr>
-          <w:highlight w:val="red"/>
+          <w:highlight w:val="yellow"/>
         </w:rPr>
         <w:t xml:space="preserve">, vagyis ne egyetlen </w:t>
       </w:r>
       <w:proofErr w:type="spellStart"/>
       <w:r>
         <w:rPr>
-          <w:highlight w:val="red"/>
+          <w:highlight w:val="yellow"/>
         </w:rPr>
         <w:t>commit</w:t>
       </w:r>
       <w:proofErr w:type="spellEnd"/>
       <w:r>
         <w:rPr>
-          <w:highlight w:val="red"/>
+          <w:highlight w:val="yellow"/>
         </w:rPr>
         <w:t xml:space="preserve"> rakja be a kész programot a </w:t>
       </w:r>
       <w:proofErr w:type="spellStart"/>
       <w:r>
         <w:rPr>
-          <w:highlight w:val="red"/>
+          <w:highlight w:val="yellow"/>
         </w:rPr>
         <w:t>repositoryba</w:t>
       </w:r>
       <w:proofErr w:type="spellEnd"/>
       <w:r>
         <w:rPr>
-          <w:highlight w:val="red"/>
+          <w:highlight w:val="yellow"/>
         </w:rPr>
         <w:t xml:space="preserve"> a munka legvégén</w:t>
       </w:r>
@@ -1297,6 +1297,7 @@
           <w:bCs/>
           <w:sz w:val="32"/>
           <w:szCs w:val="32"/>
+          <w:highlight w:val="yellow"/>
         </w:rPr>
         <w:t xml:space="preserve">. A </w:t>
       </w:r>
@@ -1307,6 +1308,7 @@
           <w:bCs/>
           <w:sz w:val="32"/>
           <w:szCs w:val="32"/>
+          <w:highlight w:val="yellow"/>
         </w:rPr>
         <w:t>commitok</w:t>
       </w:r>
@@ -1317,49 +1319,49 @@
           <w:bCs/>
           <w:sz w:val="32"/>
           <w:szCs w:val="32"/>
+          <w:highlight w:val="yellow"/>
         </w:rPr>
         <w:t xml:space="preserve"> ne szélsőségesen csak egy csapattagtól származzanak</w:t>
       </w:r>
       <w:r>
-        <w:t xml:space="preserve">. </w:t>
-      </w:r>
-      <w:r>
-        <w:rPr>
-          <w:highlight w:val="green"/>
-        </w:rPr>
-        <w:t xml:space="preserve">A </w:t>
-      </w:r>
-      <w:proofErr w:type="spellStart"/>
-      <w:r>
-        <w:rPr>
-          <w:highlight w:val="green"/>
+        <w:rPr>
+          <w:highlight w:val="yellow"/>
+        </w:rPr>
+        <w:t xml:space="preserve">. A </w:t>
+      </w:r>
+      <w:proofErr w:type="spellStart"/>
+      <w:r>
+        <w:rPr>
+          <w:highlight w:val="yellow"/>
         </w:rPr>
         <w:t>commit</w:t>
       </w:r>
       <w:proofErr w:type="spellEnd"/>
       <w:r>
         <w:rPr>
-          <w:highlight w:val="green"/>
+          <w:highlight w:val="yellow"/>
         </w:rPr>
         <w:t xml:space="preserve"> megjegyzések legyenek </w:t>
       </w:r>
       <w:proofErr w:type="spellStart"/>
       <w:r>
         <w:rPr>
-          <w:highlight w:val="green"/>
+          <w:highlight w:val="yellow"/>
         </w:rPr>
         <w:t>kifejezőek</w:t>
       </w:r>
       <w:proofErr w:type="spellEnd"/>
       <w:r>
         <w:rPr>
-          <w:highlight w:val="green"/>
+          <w:highlight w:val="yellow"/>
         </w:rPr>
         <w:t>.</w:t>
       </w:r>
       <w:r>
         <w:t xml:space="preserve"> </w:t>
       </w:r>
+      <w:bookmarkStart w:id="0" w:name="_GoBack"/>
+      <w:bookmarkEnd w:id="0"/>
     </w:p>
     <w:p>
       <w:pPr>
@@ -1472,21 +1474,7 @@
         <w:rPr>
           <w:highlight w:val="yellow"/>
         </w:rPr>
-        <w:t xml:space="preserve"> unit teszt, legalább 3 eltérő (nem triviális) test </w:t>
-      </w:r>
-      <w:proofErr w:type="spellStart"/>
-      <w:r>
-        <w:rPr>
-          <w:highlight w:val="yellow"/>
-        </w:rPr>
-        <w:t>case</w:t>
-      </w:r>
-      <w:proofErr w:type="spellEnd"/>
-      <w:r>
-        <w:rPr>
-          <w:highlight w:val="yellow"/>
-        </w:rPr>
-        <w:t>.</w:t>
+        <w:t xml:space="preserve"> unit teszt, legalább 3 eltérő (nem triviális) test case.</w:t>
       </w:r>
       <w:r>
         <w:t xml:space="preserve"> </w:t>
@@ -1507,15 +1495,7 @@
         <w:rPr>
           <w:highlight w:val="red"/>
         </w:rPr>
-        <w:t xml:space="preserve">● 5p: A fejlesztés során tapasztalt tanulságok részletes összefoglalása egy publikálható </w:t>
-      </w:r>
-      <w:bookmarkStart w:id="0" w:name="_GoBack"/>
-      <w:bookmarkEnd w:id="0"/>
-      <w:r>
-        <w:rPr>
-          <w:highlight w:val="red"/>
-        </w:rPr>
-        <w:t>jegyzet (“</w:t>
+        <w:t>● 5p: A fejlesztés során tapasztalt tanulságok részletes összefoglalása egy publikálható jegyzet (“</w:t>
       </w:r>
       <w:proofErr w:type="spellStart"/>
       <w:r>
@@ -2016,7 +1996,7 @@
       </w:pPr>
     </w:pPrDefault>
   </w:docDefaults>
-  <w:latentStyles w:defLockedState="0" w:defUIPriority="99" w:defSemiHidden="0" w:defUnhideWhenUsed="0" w:defQFormat="0" w:count="377">
+  <w:latentStyles w:defLockedState="0" w:defUIPriority="99" w:defSemiHidden="0" w:defUnhideWhenUsed="0" w:defQFormat="0" w:count="375">
     <w:lsdException w:name="Normal" w:uiPriority="0" w:qFormat="1"/>
     <w:lsdException w:name="heading 1" w:uiPriority="0" w:qFormat="1"/>
     <w:lsdException w:name="heading 2" w:semiHidden="1" w:uiPriority="0" w:unhideWhenUsed="1" w:qFormat="1"/>
@@ -2392,8 +2372,6 @@
     <w:lsdException w:name="Smart Hyperlink" w:semiHidden="1" w:unhideWhenUsed="1"/>
     <w:lsdException w:name="Hashtag" w:semiHidden="1" w:unhideWhenUsed="1"/>
     <w:lsdException w:name="Unresolved Mention" w:semiHidden="1" w:unhideWhenUsed="1"/>
-    <w:lsdException w:name="Smart Link" w:semiHidden="1" w:unhideWhenUsed="1"/>
-    <w:lsdException w:name="Smart Link Error" w:semiHidden="1" w:unhideWhenUsed="1"/>
   </w:latentStyles>
   <w:style w:type="paragraph" w:default="1" w:styleId="Norml">
     <w:name w:val="Normal"/>

</xml_diff>

<commit_message>
Snippet created Task list updated
</commit_message>
<xml_diff>
--- a/aramkor_felepitese.docx
+++ b/aramkor_felepitese.docx
@@ -1254,7 +1254,15 @@
         <w:rPr>
           <w:highlight w:val="yellow"/>
         </w:rPr>
-        <w:t>commitok</w:t>
+        <w:t>co</w:t>
+      </w:r>
+      <w:bookmarkStart w:id="0" w:name="_GoBack"/>
+      <w:bookmarkEnd w:id="0"/>
+      <w:r>
+        <w:rPr>
+          <w:highlight w:val="yellow"/>
+        </w:rPr>
+        <w:t>mmitok</w:t>
       </w:r>
       <w:proofErr w:type="spellEnd"/>
       <w:r>
@@ -1360,8 +1368,6 @@
       <w:r>
         <w:t xml:space="preserve"> </w:t>
       </w:r>
-      <w:bookmarkStart w:id="0" w:name="_GoBack"/>
-      <w:bookmarkEnd w:id="0"/>
     </w:p>
     <w:p>
       <w:pPr>
@@ -1493,77 +1499,77 @@
       </w:pPr>
       <w:r>
         <w:rPr>
-          <w:highlight w:val="red"/>
+          <w:highlight w:val="green"/>
         </w:rPr>
         <w:t>● 5p: A fejlesztés során tapasztalt tanulságok részletes összefoglalása egy publikálható jegyzet (“</w:t>
       </w:r>
       <w:proofErr w:type="spellStart"/>
       <w:r>
         <w:rPr>
-          <w:highlight w:val="red"/>
+          <w:highlight w:val="green"/>
         </w:rPr>
         <w:t>snippet</w:t>
       </w:r>
       <w:proofErr w:type="spellEnd"/>
       <w:r>
         <w:rPr>
-          <w:highlight w:val="red"/>
+          <w:highlight w:val="green"/>
         </w:rPr>
         <w:t xml:space="preserve">”) formájában, </w:t>
       </w:r>
       <w:proofErr w:type="spellStart"/>
       <w:r>
         <w:rPr>
-          <w:highlight w:val="red"/>
+          <w:highlight w:val="green"/>
         </w:rPr>
         <w:t>githubon</w:t>
       </w:r>
       <w:proofErr w:type="spellEnd"/>
       <w:r>
         <w:rPr>
-          <w:highlight w:val="red"/>
+          <w:highlight w:val="green"/>
         </w:rPr>
         <w:t xml:space="preserve"> </w:t>
       </w:r>
       <w:proofErr w:type="spellStart"/>
       <w:r>
         <w:rPr>
-          <w:highlight w:val="red"/>
+          <w:highlight w:val="green"/>
         </w:rPr>
         <w:t>pull</w:t>
       </w:r>
       <w:proofErr w:type="spellEnd"/>
       <w:r>
         <w:rPr>
-          <w:highlight w:val="red"/>
+          <w:highlight w:val="green"/>
         </w:rPr>
         <w:t xml:space="preserve"> </w:t>
       </w:r>
       <w:proofErr w:type="spellStart"/>
       <w:r>
         <w:rPr>
-          <w:highlight w:val="red"/>
+          <w:highlight w:val="green"/>
         </w:rPr>
         <w:t>request</w:t>
       </w:r>
       <w:proofErr w:type="spellEnd"/>
       <w:r>
         <w:rPr>
-          <w:highlight w:val="red"/>
+          <w:highlight w:val="green"/>
         </w:rPr>
         <w:t xml:space="preserve"> formájában leadva. Erre példát a </w:t>
       </w:r>
       <w:proofErr w:type="spellStart"/>
       <w:r>
         <w:rPr>
-          <w:highlight w:val="red"/>
+          <w:highlight w:val="green"/>
         </w:rPr>
         <w:t>snippet</w:t>
       </w:r>
       <w:proofErr w:type="spellEnd"/>
       <w:r>
         <w:rPr>
-          <w:highlight w:val="red"/>
+          <w:highlight w:val="green"/>
         </w:rPr>
         <w:t xml:space="preserve"> oldalon az előző félév hasonló összefoglalói között találhat: http://bmeaut.github.io/snippets/snippets/AlkFejlHfTanulsagok/alkfejlhf/ (Ennek határideje is a házi feladat leadási határideje.)</w:t>
       </w:r>

</xml_diff>

<commit_message>
borito.md updated, doxygen released via github
</commit_message>
<xml_diff>
--- a/aramkor_felepitese.docx
+++ b/aramkor_felepitese.docx
@@ -808,8 +808,6 @@
         </w:tabs>
         <w:ind w:left="708"/>
       </w:pPr>
-      <w:bookmarkStart w:id="0" w:name="_GoBack"/>
-      <w:bookmarkEnd w:id="0"/>
       <w:r>
         <w:rPr>
           <w:highlight w:val="green"/>
@@ -1079,49 +1077,49 @@
       </w:r>
       <w:r>
         <w:rPr>
-          <w:highlight w:val="yellow"/>
+          <w:highlight w:val="green"/>
         </w:rPr>
         <w:t xml:space="preserve">● A dokumentáció készüljön a forráskód alapján (kiegészítve egyéb fájlokkal) </w:t>
       </w:r>
       <w:proofErr w:type="spellStart"/>
       <w:r>
         <w:rPr>
-          <w:highlight w:val="yellow"/>
+          <w:highlight w:val="green"/>
         </w:rPr>
         <w:t>Doxygen</w:t>
       </w:r>
       <w:proofErr w:type="spellEnd"/>
       <w:r>
         <w:rPr>
-          <w:highlight w:val="yellow"/>
+          <w:highlight w:val="green"/>
         </w:rPr>
         <w:t xml:space="preserve"> segítségével. A generált HTML verziót a </w:t>
       </w:r>
       <w:proofErr w:type="spellStart"/>
       <w:r>
         <w:rPr>
-          <w:highlight w:val="yellow"/>
+          <w:highlight w:val="green"/>
         </w:rPr>
         <w:t>github</w:t>
       </w:r>
       <w:proofErr w:type="spellEnd"/>
       <w:r>
         <w:rPr>
-          <w:highlight w:val="yellow"/>
+          <w:highlight w:val="green"/>
         </w:rPr>
         <w:t xml:space="preserve"> “</w:t>
       </w:r>
       <w:proofErr w:type="spellStart"/>
       <w:r>
         <w:rPr>
-          <w:highlight w:val="yellow"/>
+          <w:highlight w:val="green"/>
         </w:rPr>
         <w:t>release</w:t>
       </w:r>
       <w:proofErr w:type="spellEnd"/>
       <w:r>
         <w:rPr>
-          <w:highlight w:val="yellow"/>
+          <w:highlight w:val="green"/>
         </w:rPr>
         <w:t>” funkciójával kell letölthetővé tenni.</w:t>
       </w:r>
@@ -1138,49 +1136,49 @@
       </w:pPr>
       <w:r>
         <w:rPr>
-          <w:highlight w:val="yellow"/>
+          <w:highlight w:val="green"/>
         </w:rPr>
         <w:t xml:space="preserve">● A dokumentációban legyen legalább 1 UML </w:t>
       </w:r>
       <w:proofErr w:type="spellStart"/>
       <w:r>
         <w:rPr>
-          <w:highlight w:val="yellow"/>
+          <w:highlight w:val="green"/>
         </w:rPr>
         <w:t>class</w:t>
       </w:r>
       <w:proofErr w:type="spellEnd"/>
       <w:r>
         <w:rPr>
-          <w:highlight w:val="yellow"/>
+          <w:highlight w:val="green"/>
         </w:rPr>
         <w:t xml:space="preserve"> diagram és legalább 1 UML szekvencia diagram. (Itt nem a </w:t>
       </w:r>
       <w:proofErr w:type="spellStart"/>
       <w:r>
         <w:rPr>
-          <w:highlight w:val="yellow"/>
+          <w:highlight w:val="green"/>
         </w:rPr>
         <w:t>Doxygen</w:t>
       </w:r>
       <w:proofErr w:type="spellEnd"/>
       <w:r>
         <w:rPr>
-          <w:highlight w:val="yellow"/>
+          <w:highlight w:val="green"/>
         </w:rPr>
         <w:t xml:space="preserve"> által automatikusan generált UML diagramokra gondolok, hanem saját </w:t>
       </w:r>
       <w:proofErr w:type="spellStart"/>
       <w:r>
         <w:rPr>
-          <w:highlight w:val="yellow"/>
+          <w:highlight w:val="green"/>
         </w:rPr>
         <w:t>készítésű</w:t>
       </w:r>
       <w:proofErr w:type="spellEnd"/>
       <w:r>
         <w:rPr>
-          <w:highlight w:val="yellow"/>
+          <w:highlight w:val="green"/>
         </w:rPr>
         <w:t>, áttekintő diagramokra, amin azok az osztályok szerepelnek, ami a magyarázathoz ott éppen indokolt.)</w:t>
       </w:r>
@@ -1210,188 +1208,176 @@
         </w:tabs>
         <w:ind w:left="708"/>
         <w:rPr>
+          <w:highlight w:val="green"/>
+        </w:rPr>
+      </w:pPr>
+      <w:r>
+        <w:t xml:space="preserve"> </w:t>
+      </w:r>
+      <w:r>
+        <w:rPr>
+          <w:highlight w:val="green"/>
+        </w:rPr>
+        <w:t xml:space="preserve">● A GIT </w:t>
+      </w:r>
+      <w:proofErr w:type="spellStart"/>
+      <w:r>
+        <w:rPr>
+          <w:highlight w:val="green"/>
+        </w:rPr>
+        <w:t>repositoryban</w:t>
+      </w:r>
+      <w:proofErr w:type="spellEnd"/>
+      <w:r>
+        <w:rPr>
+          <w:highlight w:val="green"/>
+        </w:rPr>
+        <w:t xml:space="preserve"> látszódjanak a fejlesztés során készült </w:t>
+      </w:r>
+      <w:proofErr w:type="spellStart"/>
+      <w:r>
+        <w:rPr>
+          <w:highlight w:val="green"/>
+        </w:rPr>
+        <w:t>commitok</w:t>
+      </w:r>
+      <w:proofErr w:type="spellEnd"/>
+      <w:r>
+        <w:rPr>
+          <w:highlight w:val="green"/>
+        </w:rPr>
+        <w:t xml:space="preserve">, vagyis ne egyetlen </w:t>
+      </w:r>
+      <w:proofErr w:type="spellStart"/>
+      <w:r>
+        <w:rPr>
+          <w:highlight w:val="green"/>
+        </w:rPr>
+        <w:t>commit</w:t>
+      </w:r>
+      <w:proofErr w:type="spellEnd"/>
+      <w:r>
+        <w:rPr>
+          <w:highlight w:val="green"/>
+        </w:rPr>
+        <w:t xml:space="preserve"> rakja be a kész programot a </w:t>
+      </w:r>
+      <w:proofErr w:type="spellStart"/>
+      <w:r>
+        <w:rPr>
+          <w:highlight w:val="green"/>
+        </w:rPr>
+        <w:t>repositoryba</w:t>
+      </w:r>
+      <w:proofErr w:type="spellEnd"/>
+      <w:r>
+        <w:rPr>
+          <w:highlight w:val="green"/>
+        </w:rPr>
+        <w:t xml:space="preserve"> a munka legvégén. A </w:t>
+      </w:r>
+      <w:proofErr w:type="spellStart"/>
+      <w:r>
+        <w:rPr>
+          <w:highlight w:val="green"/>
+        </w:rPr>
+        <w:t>commitok</w:t>
+      </w:r>
+      <w:proofErr w:type="spellEnd"/>
+      <w:r>
+        <w:rPr>
+          <w:highlight w:val="green"/>
+        </w:rPr>
+        <w:t xml:space="preserve"> ne szélsőségesen csak egy csapattagtól származzanak. A </w:t>
+      </w:r>
+      <w:proofErr w:type="spellStart"/>
+      <w:r>
+        <w:rPr>
+          <w:highlight w:val="green"/>
+        </w:rPr>
+        <w:t>commit</w:t>
+      </w:r>
+      <w:proofErr w:type="spellEnd"/>
+      <w:r>
+        <w:rPr>
+          <w:highlight w:val="green"/>
+        </w:rPr>
+        <w:t xml:space="preserve"> megjegyzések legyenek </w:t>
+      </w:r>
+      <w:proofErr w:type="spellStart"/>
+      <w:r>
+        <w:rPr>
+          <w:highlight w:val="green"/>
+        </w:rPr>
+        <w:t>kifejezőek</w:t>
+      </w:r>
+      <w:proofErr w:type="spellEnd"/>
+      <w:r>
+        <w:rPr>
+          <w:highlight w:val="green"/>
+        </w:rPr>
+        <w:t xml:space="preserve">. </w:t>
+      </w:r>
+    </w:p>
+    <w:p>
+      <w:pPr>
+        <w:tabs>
+          <w:tab w:val="left" w:pos="2895"/>
+        </w:tabs>
+      </w:pPr>
+      <w:r>
+        <w:t xml:space="preserve">Bónusz pontok: </w:t>
+      </w:r>
+    </w:p>
+    <w:p>
+      <w:pPr>
+        <w:tabs>
+          <w:tab w:val="left" w:pos="2895"/>
+        </w:tabs>
+        <w:ind w:left="708"/>
+      </w:pPr>
+      <w:r>
+        <w:rPr>
+          <w:highlight w:val="green"/>
+        </w:rPr>
+        <w:t xml:space="preserve">● 6p: Alapos öntesztelő funkció a robot számára. A tesztet futtathatja a kliens program is, de a robot </w:t>
+      </w:r>
+      <w:proofErr w:type="spellStart"/>
+      <w:r>
+        <w:rPr>
+          <w:highlight w:val="green"/>
+        </w:rPr>
+        <w:t>firmwareje</w:t>
+      </w:r>
+      <w:proofErr w:type="spellEnd"/>
+      <w:r>
+        <w:rPr>
+          <w:highlight w:val="green"/>
+        </w:rPr>
+        <w:t xml:space="preserve"> is. A lényeg, hogy van öntesztelési funkció.</w:t>
+      </w:r>
+      <w:r>
+        <w:t xml:space="preserve"> </w:t>
+      </w:r>
+    </w:p>
+    <w:p>
+      <w:pPr>
+        <w:tabs>
+          <w:tab w:val="left" w:pos="2895"/>
+        </w:tabs>
+        <w:ind w:left="708"/>
+      </w:pPr>
+      <w:r>
+        <w:rPr>
+          <w:highlight w:val="green"/>
+        </w:rPr>
+        <w:t xml:space="preserve">● 3p: A dokumentáció számos (5+) UML diagramot használ, </w:t>
+      </w:r>
+      <w:r>
+        <w:rPr>
           <w:highlight w:val="yellow"/>
         </w:rPr>
-      </w:pPr>
-      <w:r>
-        <w:t xml:space="preserve"> </w:t>
-      </w:r>
-      <w:r>
-        <w:rPr>
-          <w:highlight w:val="yellow"/>
-        </w:rPr>
-        <w:t xml:space="preserve">● A GIT </w:t>
-      </w:r>
-      <w:proofErr w:type="spellStart"/>
-      <w:r>
-        <w:rPr>
-          <w:highlight w:val="yellow"/>
-        </w:rPr>
-        <w:t>repositoryban</w:t>
-      </w:r>
-      <w:proofErr w:type="spellEnd"/>
-      <w:r>
-        <w:rPr>
-          <w:highlight w:val="yellow"/>
-        </w:rPr>
-        <w:t xml:space="preserve"> látszódjanak a fejlesztés során készült </w:t>
-      </w:r>
-      <w:proofErr w:type="spellStart"/>
-      <w:r>
-        <w:rPr>
-          <w:highlight w:val="yellow"/>
-        </w:rPr>
-        <w:t>commitok</w:t>
-      </w:r>
-      <w:proofErr w:type="spellEnd"/>
-      <w:r>
-        <w:rPr>
-          <w:highlight w:val="yellow"/>
-        </w:rPr>
-        <w:t xml:space="preserve">, vagyis ne egyetlen </w:t>
-      </w:r>
-      <w:proofErr w:type="spellStart"/>
-      <w:r>
-        <w:rPr>
-          <w:highlight w:val="yellow"/>
-        </w:rPr>
-        <w:t>commit</w:t>
-      </w:r>
-      <w:proofErr w:type="spellEnd"/>
-      <w:r>
-        <w:rPr>
-          <w:highlight w:val="yellow"/>
-        </w:rPr>
-        <w:t xml:space="preserve"> rakja be a kész programot a </w:t>
-      </w:r>
-      <w:proofErr w:type="spellStart"/>
-      <w:r>
-        <w:rPr>
-          <w:highlight w:val="yellow"/>
-        </w:rPr>
-        <w:t>repositoryba</w:t>
-      </w:r>
-      <w:proofErr w:type="spellEnd"/>
-      <w:r>
-        <w:rPr>
-          <w:highlight w:val="yellow"/>
-        </w:rPr>
-        <w:t xml:space="preserve"> a munka legvégén</w:t>
-      </w:r>
-      <w:r>
-        <w:rPr>
-          <w:highlight w:val="yellow"/>
-        </w:rPr>
-        <w:t xml:space="preserve">. A </w:t>
-      </w:r>
-      <w:proofErr w:type="spellStart"/>
-      <w:r>
-        <w:rPr>
-          <w:highlight w:val="yellow"/>
-        </w:rPr>
-        <w:t>commitok</w:t>
-      </w:r>
-      <w:proofErr w:type="spellEnd"/>
-      <w:r>
-        <w:rPr>
-          <w:highlight w:val="yellow"/>
-        </w:rPr>
-        <w:t xml:space="preserve"> ne szélsőségesen csak egy csapattagtól származzanak</w:t>
-      </w:r>
-      <w:r>
-        <w:rPr>
-          <w:highlight w:val="yellow"/>
-        </w:rPr>
-        <w:t xml:space="preserve">. A </w:t>
-      </w:r>
-      <w:proofErr w:type="spellStart"/>
-      <w:r>
-        <w:rPr>
-          <w:highlight w:val="yellow"/>
-        </w:rPr>
-        <w:t>commit</w:t>
-      </w:r>
-      <w:proofErr w:type="spellEnd"/>
-      <w:r>
-        <w:rPr>
-          <w:highlight w:val="yellow"/>
-        </w:rPr>
-        <w:t xml:space="preserve"> megjegyzések legyenek </w:t>
-      </w:r>
-      <w:proofErr w:type="spellStart"/>
-      <w:r>
-        <w:rPr>
-          <w:highlight w:val="yellow"/>
-        </w:rPr>
-        <w:t>kifejezőek</w:t>
-      </w:r>
-      <w:proofErr w:type="spellEnd"/>
-      <w:r>
-        <w:rPr>
-          <w:highlight w:val="yellow"/>
-        </w:rPr>
-        <w:t>.</w:t>
-      </w:r>
-      <w:r>
-        <w:rPr>
-          <w:highlight w:val="yellow"/>
-        </w:rPr>
-        <w:t xml:space="preserve"> </w:t>
-      </w:r>
-    </w:p>
-    <w:p>
-      <w:pPr>
-        <w:tabs>
-          <w:tab w:val="left" w:pos="2895"/>
-        </w:tabs>
-      </w:pPr>
-      <w:r>
-        <w:t xml:space="preserve">Bónusz pontok: </w:t>
-      </w:r>
-    </w:p>
-    <w:p>
-      <w:pPr>
-        <w:tabs>
-          <w:tab w:val="left" w:pos="2895"/>
-        </w:tabs>
-        <w:ind w:left="708"/>
-      </w:pPr>
-      <w:r>
-        <w:rPr>
-          <w:highlight w:val="green"/>
-        </w:rPr>
-        <w:t xml:space="preserve">● 6p: Alapos öntesztelő funkció a robot számára. A tesztet futtathatja a kliens program is, de a robot </w:t>
-      </w:r>
-      <w:proofErr w:type="spellStart"/>
-      <w:r>
-        <w:rPr>
-          <w:highlight w:val="green"/>
-        </w:rPr>
-        <w:t>firmwareje</w:t>
-      </w:r>
-      <w:proofErr w:type="spellEnd"/>
-      <w:r>
-        <w:rPr>
-          <w:highlight w:val="green"/>
-        </w:rPr>
-        <w:t xml:space="preserve"> is. A lényeg, hogy van öntesztelési funkció.</w:t>
-      </w:r>
-      <w:r>
-        <w:t xml:space="preserve"> </w:t>
-      </w:r>
-    </w:p>
-    <w:p>
-      <w:pPr>
-        <w:tabs>
-          <w:tab w:val="left" w:pos="2895"/>
-        </w:tabs>
-        <w:ind w:left="708"/>
-      </w:pPr>
-      <w:r>
-        <w:rPr>
-          <w:highlight w:val="yellow"/>
-        </w:rPr>
-        <w:t>● 3p: A dokumentáció számos (5+) UML diagramot használ, a leírások kihasználják a Markdown lehetőségeit, valamint a dokumentációban vannak hivatkozások, @</w:t>
+        <w:t>a leírások kihasználják a Markdown lehetőségeit, valamint a dokumentációban vannak hivatkozások, @</w:t>
       </w:r>
       <w:proofErr w:type="spellStart"/>
       <w:r>
@@ -1471,7 +1457,14 @@
         <w:rPr>
           <w:highlight w:val="green"/>
         </w:rPr>
-        <w:t>● 5p: A fejlesztés során tapasztalt tanulságok részletes összefoglalása egy publikálható jegyzet (“</w:t>
+        <w:t xml:space="preserve">● 5p: A fejlesztés során tapasztalt tanulságok részletes összefoglalása egy publikálható </w:t>
+      </w:r>
+      <w:bookmarkStart w:id="0" w:name="_GoBack"/>
+      <w:r>
+        <w:rPr>
+          <w:highlight w:val="green"/>
+        </w:rPr>
+        <w:t>jegyzet (“</w:t>
       </w:r>
       <w:proofErr w:type="spellStart"/>
       <w:r>
@@ -1529,6 +1522,7 @@
         </w:rPr>
         <w:t xml:space="preserve"> formájában leadva. Erre példát a </w:t>
       </w:r>
+      <w:bookmarkEnd w:id="0"/>
       <w:proofErr w:type="spellStart"/>
       <w:r>
         <w:rPr>
@@ -2078,6 +2072,7 @@
     <w:lsdException w:name="HTML Sample" w:semiHidden="1" w:unhideWhenUsed="1"/>
     <w:lsdException w:name="HTML Typewriter" w:semiHidden="1" w:unhideWhenUsed="1"/>
     <w:lsdException w:name="HTML Variable" w:semiHidden="1" w:unhideWhenUsed="1"/>
+    <w:lsdException w:name="Normal Table" w:semiHidden="1" w:unhideWhenUsed="1"/>
     <w:lsdException w:name="annotation subject" w:semiHidden="1" w:unhideWhenUsed="1"/>
     <w:lsdException w:name="No List" w:semiHidden="1" w:unhideWhenUsed="1"/>
     <w:lsdException w:name="Outline List 1" w:semiHidden="1" w:unhideWhenUsed="1"/>
@@ -2123,9 +2118,11 @@
     <w:lsdException w:name="Table Subtle 1" w:semiHidden="1" w:unhideWhenUsed="1"/>
     <w:lsdException w:name="Table Subtle 2" w:semiHidden="1" w:unhideWhenUsed="1"/>
     <w:lsdException w:name="Table Web 1" w:semiHidden="1" w:unhideWhenUsed="1"/>
+    <w:lsdException w:name="Table Web 2" w:semiHidden="1" w:unhideWhenUsed="1"/>
     <w:lsdException w:name="Table Web 3" w:semiHidden="1" w:unhideWhenUsed="1"/>
     <w:lsdException w:name="Balloon Text" w:semiHidden="1" w:unhideWhenUsed="1"/>
     <w:lsdException w:name="Table Grid" w:uiPriority="39"/>
+    <w:lsdException w:name="Table Theme" w:semiHidden="1" w:unhideWhenUsed="1"/>
     <w:lsdException w:name="Placeholder Text" w:semiHidden="1"/>
     <w:lsdException w:name="No Spacing" w:uiPriority="1" w:qFormat="1"/>
     <w:lsdException w:name="Light Shading" w:uiPriority="60"/>

</xml_diff>